<commit_message>
Add OWASP reference for privilege escalation; update document generation path and template variable
</commit_message>
<xml_diff>
--- a/Python-servere/public/pragya_CybperPenTest_template.docx
+++ b/Python-servere/public/pragya_CybperPenTest_template.docx
@@ -3929,15 +3929,7 @@
                               <w:t>–</w:t>
                             </w:r>
                             <w:r>
-                              <w:t>{{</w:t>
-                            </w:r>
-                            <w:proofErr w:type="spellStart"/>
-                            <w:r>
-                              <w:t>companyName</w:t>
-                            </w:r>
-                            <w:proofErr w:type="spellEnd"/>
-                            <w:r>
-                              <w:t>}}</w:t>
+                              <w:t>{{companyName}}</w:t>
                             </w:r>
                             <w:r>
                               <w:t xml:space="preserve"> </w:t>
@@ -4027,13 +4019,8 @@
                               </w:rPr>
                               <w:t xml:space="preserve"> </w:t>
                             </w:r>
-                            <w:proofErr w:type="gramStart"/>
                             <w:r>
-                              <w:t>{{ version</w:t>
-                            </w:r>
-                            <w:proofErr w:type="gramEnd"/>
-                            <w:r>
-                              <w:t xml:space="preserve"> }}</w:t>
+                              <w:t>{{ version }}</w:t>
                             </w:r>
                             <w:r>
                               <w:tab/>
@@ -4438,18 +4425,8 @@
         </w:rPr>
         <w:t xml:space="preserve"> </w:t>
       </w:r>
-      <w:proofErr w:type="gramStart"/>
-      <w:r>
-        <w:t xml:space="preserve">{{ </w:t>
-      </w:r>
-      <w:proofErr w:type="spellStart"/>
-      <w:r>
-        <w:t>companyName</w:t>
-      </w:r>
-      <w:proofErr w:type="spellEnd"/>
-      <w:proofErr w:type="gramEnd"/>
-      <w:r>
-        <w:t xml:space="preserve"> }}</w:t>
+      <w:r>
+        <w:t>{{ companyName }}</w:t>
       </w:r>
       <w:r>
         <w:rPr>
@@ -4925,13 +4902,8 @@
               <w:spacing w:line="248" w:lineRule="exact"/>
               <w:ind w:left="249"/>
             </w:pPr>
-            <w:proofErr w:type="gramStart"/>
-            <w:r>
-              <w:t>{{ version</w:t>
-            </w:r>
-            <w:proofErr w:type="gramEnd"/>
-            <w:r>
-              <w:t xml:space="preserve"> }}</w:t>
+            <w:r>
+              <w:t>{{ version }}</w:t>
             </w:r>
           </w:p>
         </w:tc>
@@ -4945,13 +4917,8 @@
               <w:spacing w:line="248" w:lineRule="exact"/>
               <w:ind w:left="249"/>
             </w:pPr>
-            <w:proofErr w:type="gramStart"/>
-            <w:r>
-              <w:t>{{ Author</w:t>
-            </w:r>
-            <w:proofErr w:type="gramEnd"/>
-            <w:r>
-              <w:t>}}</w:t>
+            <w:r>
+              <w:t>{{ Author}}</w:t>
             </w:r>
           </w:p>
         </w:tc>
@@ -4965,13 +4932,8 @@
               <w:spacing w:line="248" w:lineRule="exact"/>
               <w:ind w:left="247"/>
             </w:pPr>
-            <w:proofErr w:type="gramStart"/>
-            <w:r>
-              <w:t>{{ Comment</w:t>
-            </w:r>
-            <w:proofErr w:type="gramEnd"/>
-            <w:r>
-              <w:t xml:space="preserve"> }}</w:t>
+            <w:r>
+              <w:t>{{ Comment }}</w:t>
             </w:r>
           </w:p>
         </w:tc>
@@ -4985,13 +4947,8 @@
               <w:spacing w:line="248" w:lineRule="exact"/>
               <w:ind w:left="250"/>
             </w:pPr>
-            <w:proofErr w:type="gramStart"/>
-            <w:r>
-              <w:t>{{ Date</w:t>
-            </w:r>
-            <w:proofErr w:type="gramEnd"/>
-            <w:r>
-              <w:t>}}</w:t>
+            <w:r>
+              <w:t>{{ Date}}</w:t>
             </w:r>
           </w:p>
         </w:tc>
@@ -5188,18 +5145,8 @@
         </w:rPr>
         <w:t xml:space="preserve"> </w:t>
       </w:r>
-      <w:proofErr w:type="gramStart"/>
-      <w:r>
-        <w:t xml:space="preserve">{{ </w:t>
-      </w:r>
-      <w:proofErr w:type="spellStart"/>
-      <w:r>
-        <w:t>companyName</w:t>
-      </w:r>
-      <w:proofErr w:type="spellEnd"/>
-      <w:proofErr w:type="gramEnd"/>
-      <w:r>
-        <w:t xml:space="preserve"> }}</w:t>
+      <w:r>
+        <w:t>{{ companyName }}</w:t>
       </w:r>
       <w:r>
         <w:t xml:space="preserve"> </w:t>
@@ -5400,18 +5347,8 @@
         </w:rPr>
         <w:t xml:space="preserve"> </w:t>
       </w:r>
-      <w:proofErr w:type="gramStart"/>
-      <w:r>
-        <w:t xml:space="preserve">{{ </w:t>
-      </w:r>
-      <w:proofErr w:type="spellStart"/>
-      <w:r>
-        <w:t>companyName</w:t>
-      </w:r>
-      <w:proofErr w:type="spellEnd"/>
-      <w:proofErr w:type="gramEnd"/>
-      <w:r>
-        <w:t xml:space="preserve"> }} </w:t>
+      <w:r>
+        <w:t xml:space="preserve">{{ companyName }} </w:t>
       </w:r>
       <w:r>
         <w:t>current</w:t>
@@ -5520,18 +5457,8 @@
         </w:rPr>
         <w:t xml:space="preserve"> </w:t>
       </w:r>
-      <w:proofErr w:type="gramStart"/>
-      <w:r>
-        <w:t xml:space="preserve">{{ </w:t>
-      </w:r>
-      <w:proofErr w:type="spellStart"/>
-      <w:r>
-        <w:t>companyName</w:t>
-      </w:r>
-      <w:proofErr w:type="spellEnd"/>
-      <w:proofErr w:type="gramEnd"/>
-      <w:r>
-        <w:t xml:space="preserve"> }} </w:t>
+      <w:r>
+        <w:t xml:space="preserve">{{ companyName }} </w:t>
       </w:r>
       <w:r>
         <w:rPr>
@@ -6706,21 +6633,7 @@
               <w:rPr>
                 <w:bCs/>
               </w:rPr>
-              <w:t xml:space="preserve">{%tr for item in </w:t>
-            </w:r>
-            <w:proofErr w:type="spellStart"/>
-            <w:r>
-              <w:rPr>
-                <w:bCs/>
-              </w:rPr>
-              <w:t>targetScopeTable</w:t>
-            </w:r>
-            <w:proofErr w:type="spellEnd"/>
-            <w:r>
-              <w:rPr>
-                <w:bCs/>
-              </w:rPr>
-              <w:t xml:space="preserve"> %}</w:t>
+              <w:t>{%tr for item in targetScopeTable %}</w:t>
             </w:r>
           </w:p>
         </w:tc>
@@ -6754,33 +6667,11 @@
               <w:spacing w:line="248" w:lineRule="exact"/>
               <w:ind w:left="107"/>
             </w:pPr>
-            <w:proofErr w:type="gramStart"/>
             <w:r>
               <w:rPr>
                 <w:spacing w:val="-1"/>
               </w:rPr>
-              <w:t xml:space="preserve">{{ </w:t>
-            </w:r>
-            <w:proofErr w:type="spellStart"/>
-            <w:r>
-              <w:rPr>
-                <w:spacing w:val="-1"/>
-              </w:rPr>
-              <w:t>item</w:t>
-            </w:r>
-            <w:proofErr w:type="gramEnd"/>
-            <w:r>
-              <w:rPr>
-                <w:spacing w:val="-1"/>
-              </w:rPr>
-              <w:t>.applicationType</w:t>
-            </w:r>
-            <w:proofErr w:type="spellEnd"/>
-            <w:r>
-              <w:rPr>
-                <w:spacing w:val="-1"/>
-              </w:rPr>
-              <w:t xml:space="preserve"> }}</w:t>
+              <w:t>{{ item.applicationType }}</w:t>
             </w:r>
           </w:p>
         </w:tc>
@@ -6794,21 +6685,8 @@
               <w:spacing w:line="248" w:lineRule="exact"/>
               <w:ind w:left="107"/>
             </w:pPr>
-            <w:proofErr w:type="gramStart"/>
-            <w:r>
-              <w:t xml:space="preserve">{{ </w:t>
-            </w:r>
-            <w:proofErr w:type="spellStart"/>
-            <w:r>
-              <w:t>item</w:t>
-            </w:r>
-            <w:proofErr w:type="gramEnd"/>
-            <w:r>
-              <w:t>.address</w:t>
-            </w:r>
-            <w:proofErr w:type="spellEnd"/>
-            <w:r>
-              <w:t xml:space="preserve"> }}</w:t>
+            <w:r>
+              <w:t>{{ item.address }}</w:t>
             </w:r>
           </w:p>
         </w:tc>
@@ -6829,15 +6707,7 @@
               <w:ind w:left="107"/>
             </w:pPr>
             <w:r>
-              <w:t xml:space="preserve">{%tr </w:t>
-            </w:r>
-            <w:proofErr w:type="spellStart"/>
-            <w:r>
-              <w:t>endfor</w:t>
-            </w:r>
-            <w:proofErr w:type="spellEnd"/>
-            <w:r>
-              <w:t xml:space="preserve"> %}</w:t>
+              <w:t>{%tr endfor %}</w:t>
             </w:r>
           </w:p>
         </w:tc>
@@ -6931,7 +6801,6 @@
         </w:rPr>
         <w:t>{{</w:t>
       </w:r>
-      <w:proofErr w:type="spellStart"/>
       <w:r>
         <w:rPr>
           <w:color w:val="365F91" w:themeColor="accent1" w:themeShade="BF"/>
@@ -6942,14 +6811,7 @@
         <w:rPr>
           <w:color w:val="365F91" w:themeColor="accent1" w:themeShade="BF"/>
         </w:rPr>
-        <w:t>ompanyName</w:t>
-      </w:r>
-      <w:proofErr w:type="spellEnd"/>
-      <w:r>
-        <w:rPr>
-          <w:color w:val="365F91" w:themeColor="accent1" w:themeShade="BF"/>
-        </w:rPr>
-        <w:t>}}</w:t>
+        <w:t>ompanyName}}</w:t>
       </w:r>
     </w:p>
     <w:tbl>
@@ -7044,22 +6906,14 @@
               <w:rPr>
                 <w:bCs/>
               </w:rPr>
-              <w:t xml:space="preserve">{%tr for user in </w:t>
-            </w:r>
-            <w:proofErr w:type="spellStart"/>
+              <w:t>{%tr for user in userDeatial</w:t>
+            </w:r>
             <w:r>
               <w:rPr>
                 <w:bCs/>
               </w:rPr>
-              <w:t>userDeatial</w:t>
-            </w:r>
-            <w:r>
-              <w:rPr>
-                <w:bCs/>
-              </w:rPr>
               <w:t>Table</w:t>
             </w:r>
-            <w:proofErr w:type="spellEnd"/>
             <w:r>
               <w:rPr>
                 <w:bCs/>
@@ -7083,7 +6937,6 @@
               <w:spacing w:line="268" w:lineRule="exact"/>
               <w:ind w:left="107"/>
             </w:pPr>
-            <w:proofErr w:type="gramStart"/>
             <w:r>
               <w:t xml:space="preserve">{{ </w:t>
             </w:r>
@@ -7091,14 +6944,7 @@
               <w:rPr>
                 <w:bCs/>
               </w:rPr>
-              <w:t>user.url</w:t>
-            </w:r>
-            <w:proofErr w:type="gramEnd"/>
-            <w:r>
-              <w:rPr>
-                <w:bCs/>
-              </w:rPr>
-              <w:t xml:space="preserve"> }}</w:t>
+              <w:t>user.url }}</w:t>
             </w:r>
           </w:p>
         </w:tc>
@@ -7115,21 +6961,11 @@
               </w:tabs>
               <w:spacing w:line="280" w:lineRule="exact"/>
             </w:pPr>
-            <w:proofErr w:type="gramStart"/>
-            <w:r>
-              <w:t xml:space="preserve">{{ </w:t>
-            </w:r>
-            <w:proofErr w:type="spellStart"/>
-            <w:r>
-              <w:t>user</w:t>
-            </w:r>
-            <w:proofErr w:type="gramEnd"/>
-            <w:r>
-              <w:t>.username</w:t>
-            </w:r>
-            <w:proofErr w:type="spellEnd"/>
-            <w:r>
-              <w:t xml:space="preserve"> }}</w:t>
+            <w:r>
+              <w:t>{{ user</w:t>
+            </w:r>
+            <w:r>
+              <w:t>.username }}</w:t>
             </w:r>
           </w:p>
         </w:tc>
@@ -7153,15 +6989,7 @@
               <w:spacing w:line="280" w:lineRule="exact"/>
             </w:pPr>
             <w:r>
-              <w:t xml:space="preserve">  {%tr </w:t>
-            </w:r>
-            <w:proofErr w:type="spellStart"/>
-            <w:r>
-              <w:t>endfor</w:t>
-            </w:r>
-            <w:proofErr w:type="spellEnd"/>
-            <w:r>
-              <w:t xml:space="preserve"> %}</w:t>
+              <w:t xml:space="preserve">  {%tr endfor %}</w:t>
             </w:r>
           </w:p>
         </w:tc>
@@ -7339,23 +7167,7 @@
               <w:rPr>
                 <w:rFonts w:asciiTheme="minorHAnsi" w:hAnsiTheme="minorHAnsi" w:cstheme="minorHAnsi"/>
               </w:rPr>
-              <w:t>{{</w:t>
-            </w:r>
-            <w:proofErr w:type="spellStart"/>
-            <w:proofErr w:type="gramStart"/>
-            <w:r>
-              <w:rPr>
-                <w:rFonts w:asciiTheme="minorHAnsi" w:hAnsiTheme="minorHAnsi" w:cstheme="minorHAnsi"/>
-              </w:rPr>
-              <w:t>item.vulnerability</w:t>
-            </w:r>
-            <w:proofErr w:type="spellEnd"/>
-            <w:proofErr w:type="gramEnd"/>
-            <w:r>
-              <w:rPr>
-                <w:rFonts w:asciiTheme="minorHAnsi" w:hAnsiTheme="minorHAnsi" w:cstheme="minorHAnsi"/>
-              </w:rPr>
-              <w:t>}}</w:t>
+              <w:t>{{item.vulnerability}}</w:t>
             </w:r>
           </w:p>
         </w:tc>
@@ -7375,23 +7187,7 @@
               <w:rPr>
                 <w:rFonts w:asciiTheme="minorHAnsi" w:hAnsiTheme="minorHAnsi" w:cstheme="minorHAnsi"/>
               </w:rPr>
-              <w:t>{{</w:t>
-            </w:r>
-            <w:proofErr w:type="spellStart"/>
-            <w:proofErr w:type="gramStart"/>
-            <w:r>
-              <w:rPr>
-                <w:rFonts w:asciiTheme="minorHAnsi" w:hAnsiTheme="minorHAnsi" w:cstheme="minorHAnsi"/>
-              </w:rPr>
-              <w:t>item.risk</w:t>
-            </w:r>
-            <w:proofErr w:type="spellEnd"/>
-            <w:proofErr w:type="gramEnd"/>
-            <w:r>
-              <w:rPr>
-                <w:rFonts w:asciiTheme="minorHAnsi" w:hAnsiTheme="minorHAnsi" w:cstheme="minorHAnsi"/>
-              </w:rPr>
-              <w:t>}}</w:t>
+              <w:t>{{item.risk}}</w:t>
             </w:r>
           </w:p>
         </w:tc>
@@ -7414,21 +7210,7 @@
               <w:rPr>
                 <w:rFonts w:asciiTheme="minorHAnsi" w:hAnsiTheme="minorHAnsi" w:cstheme="minorHAnsi"/>
               </w:rPr>
-              <w:t xml:space="preserve">{%tr </w:t>
-            </w:r>
-            <w:proofErr w:type="spellStart"/>
-            <w:r>
-              <w:rPr>
-                <w:rFonts w:asciiTheme="minorHAnsi" w:hAnsiTheme="minorHAnsi" w:cstheme="minorHAnsi"/>
-              </w:rPr>
-              <w:t>endfor</w:t>
-            </w:r>
-            <w:proofErr w:type="spellEnd"/>
-            <w:r>
-              <w:rPr>
-                <w:rFonts w:asciiTheme="minorHAnsi" w:hAnsiTheme="minorHAnsi" w:cstheme="minorHAnsi"/>
-              </w:rPr>
-              <w:t xml:space="preserve"> %}</w:t>
+              <w:t>{%tr endfor %}</w:t>
             </w:r>
           </w:p>
         </w:tc>
@@ -9155,15 +8937,7 @@
         <w:t>e</w:t>
       </w:r>
       <w:r>
-        <w:t xml:space="preserve">m in </w:t>
-      </w:r>
-      <w:proofErr w:type="spellStart"/>
-      <w:r>
-        <w:t>securityTool</w:t>
-      </w:r>
-      <w:proofErr w:type="spellEnd"/>
-      <w:r>
-        <w:t xml:space="preserve"> %}</w:t>
+        <w:t>m in securityTool %}</w:t>
       </w:r>
     </w:p>
     <w:p>
@@ -9178,21 +8952,8 @@
         </w:tabs>
         <w:spacing w:before="23"/>
       </w:pPr>
-      <w:proofErr w:type="gramStart"/>
-      <w:r>
-        <w:t>{{ item.name</w:t>
-      </w:r>
-      <w:proofErr w:type="gramEnd"/>
-      <w:r>
-        <w:t xml:space="preserve"> }} : {{ </w:t>
-      </w:r>
-      <w:proofErr w:type="spellStart"/>
-      <w:r>
-        <w:t>item.desc</w:t>
-      </w:r>
-      <w:proofErr w:type="spellEnd"/>
-      <w:r>
-        <w:t xml:space="preserve"> }}</w:t>
+      <w:r>
+        <w:t>{{ item.name }} : {{ item.desc }}</w:t>
       </w:r>
     </w:p>
     <w:p>
@@ -9205,15 +8966,7 @@
         <w:ind w:left="1354" w:firstLine="0"/>
       </w:pPr>
       <w:r>
-        <w:t xml:space="preserve">{% </w:t>
-      </w:r>
-      <w:proofErr w:type="spellStart"/>
-      <w:r>
-        <w:t>endfor</w:t>
-      </w:r>
-      <w:proofErr w:type="spellEnd"/>
-      <w:r>
-        <w:t xml:space="preserve"> %}</w:t>
+        <w:t>{% endfor %}</w:t>
       </w:r>
     </w:p>
     <w:p>
@@ -9436,15 +9189,7 @@
     </w:p>
     <w:p>
       <w:r>
-        <w:t xml:space="preserve">{% for item in </w:t>
-      </w:r>
-      <w:proofErr w:type="spellStart"/>
-      <w:r>
-        <w:t>criticals</w:t>
-      </w:r>
-      <w:proofErr w:type="spellEnd"/>
-      <w:r>
-        <w:t xml:space="preserve"> %}</w:t>
+        <w:t>{% for item in criticals %}</w:t>
       </w:r>
     </w:p>
     <w:p>
@@ -9466,41 +9211,13 @@
         </w:rPr>
         <w:t>3.</w:t>
       </w:r>
-      <w:proofErr w:type="gramStart"/>
       <w:r>
         <w:rPr>
           <w:rFonts w:asciiTheme="minorHAnsi" w:hAnsiTheme="minorHAnsi" w:cstheme="minorHAnsi"/>
           <w:sz w:val="36"/>
           <w:szCs w:val="36"/>
         </w:rPr>
-        <w:t>2.{</w:t>
-      </w:r>
-      <w:proofErr w:type="gramEnd"/>
-      <w:r>
-        <w:rPr>
-          <w:rFonts w:asciiTheme="minorHAnsi" w:hAnsiTheme="minorHAnsi" w:cstheme="minorHAnsi"/>
-          <w:sz w:val="36"/>
-          <w:szCs w:val="36"/>
-        </w:rPr>
-        <w:t xml:space="preserve">{ </w:t>
-      </w:r>
-      <w:proofErr w:type="spellStart"/>
-      <w:r>
-        <w:rPr>
-          <w:rFonts w:asciiTheme="minorHAnsi" w:hAnsiTheme="minorHAnsi" w:cstheme="minorHAnsi"/>
-          <w:sz w:val="36"/>
-          <w:szCs w:val="36"/>
-        </w:rPr>
-        <w:t>loop.index</w:t>
-      </w:r>
-      <w:proofErr w:type="spellEnd"/>
-      <w:r>
-        <w:rPr>
-          <w:rFonts w:asciiTheme="minorHAnsi" w:hAnsiTheme="minorHAnsi" w:cstheme="minorHAnsi"/>
-          <w:sz w:val="36"/>
-          <w:szCs w:val="36"/>
-        </w:rPr>
-        <w:t xml:space="preserve"> }}</w:t>
+        <w:t>2.{{ loop.index }}</w:t>
       </w:r>
       <w:r>
         <w:rPr>
@@ -9553,17 +9270,7 @@
     </w:p>
     <w:p>
       <w:r>
-        <w:t>{{</w:t>
-      </w:r>
-      <w:proofErr w:type="spellStart"/>
-      <w:proofErr w:type="gramStart"/>
-      <w:r>
-        <w:t>item.desc</w:t>
-      </w:r>
-      <w:proofErr w:type="spellEnd"/>
-      <w:proofErr w:type="gramEnd"/>
-      <w:r>
-        <w:t>}}</w:t>
+        <w:t>{{item.desc}}</w:t>
       </w:r>
       <w:r>
         <w:tab/>
@@ -9594,17 +9301,7 @@
     <w:p>
       <w:r>
         <w:tab/>
-        <w:t xml:space="preserve">{% for impact in </w:t>
-      </w:r>
-      <w:proofErr w:type="spellStart"/>
-      <w:proofErr w:type="gramStart"/>
-      <w:r>
-        <w:t>item.impacts</w:t>
-      </w:r>
-      <w:proofErr w:type="spellEnd"/>
-      <w:proofErr w:type="gramEnd"/>
-      <w:r>
-        <w:t xml:space="preserve"> %}</w:t>
+        <w:t>{% for impact in item.impacts %}</w:t>
       </w:r>
     </w:p>
     <w:p>
@@ -9631,17 +9328,7 @@
         <w:t>:</w:t>
       </w:r>
       <w:r>
-        <w:t xml:space="preserve"> {{</w:t>
-      </w:r>
-      <w:proofErr w:type="spellStart"/>
-      <w:proofErr w:type="gramStart"/>
-      <w:r>
-        <w:t>impact.desc</w:t>
-      </w:r>
-      <w:proofErr w:type="spellEnd"/>
-      <w:proofErr w:type="gramEnd"/>
-      <w:r>
-        <w:t>}}</w:t>
+        <w:t xml:space="preserve"> {{impact.desc}}</w:t>
       </w:r>
     </w:p>
     <w:p>
@@ -9653,15 +9340,7 @@
         <w:contextualSpacing/>
       </w:pPr>
       <w:r>
-        <w:t xml:space="preserve">{% </w:t>
-      </w:r>
-      <w:proofErr w:type="spellStart"/>
-      <w:r>
-        <w:t>endfor</w:t>
-      </w:r>
-      <w:proofErr w:type="spellEnd"/>
-      <w:r>
-        <w:t xml:space="preserve"> %}</w:t>
+        <w:t>{% endfor %}</w:t>
       </w:r>
     </w:p>
     <w:p>
@@ -9699,19 +9378,9 @@
         <w:spacing w:before="0"/>
         <w:contextualSpacing/>
       </w:pPr>
-      <w:proofErr w:type="gramStart"/>
-      <w:r>
-        <w:t xml:space="preserve">{{ </w:t>
-      </w:r>
-      <w:proofErr w:type="spellStart"/>
-      <w:r>
-        <w:t>item</w:t>
-      </w:r>
-      <w:proofErr w:type="gramEnd"/>
-      <w:r>
-        <w:t>.cvssScore</w:t>
-      </w:r>
-      <w:proofErr w:type="spellEnd"/>
+      <w:r>
+        <w:t>{{ item.cvssScore</w:t>
+      </w:r>
       <w:r>
         <w:t xml:space="preserve"> </w:t>
       </w:r>
@@ -9785,15 +9454,8 @@
     <w:p>
       <w:r>
         <w:tab/>
-        <w:t xml:space="preserve">{% for mitigation in </w:t>
-      </w:r>
-      <w:proofErr w:type="spellStart"/>
-      <w:proofErr w:type="gramStart"/>
-      <w:r>
-        <w:t>item.mitigations</w:t>
-      </w:r>
-      <w:proofErr w:type="spellEnd"/>
-      <w:proofErr w:type="gramEnd"/>
+        <w:t>{% for mitigation in item.mitigations</w:t>
+      </w:r>
       <w:r>
         <w:t xml:space="preserve"> %</w:t>
       </w:r>
@@ -9814,38 +9476,18 @@
         <w:spacing w:before="0"/>
         <w:contextualSpacing/>
       </w:pPr>
-      <w:proofErr w:type="gramStart"/>
       <w:r>
         <w:rPr>
           <w:b/>
           <w:bCs/>
         </w:rPr>
-        <w:t>{{ mitigation.name</w:t>
-      </w:r>
-      <w:proofErr w:type="gramEnd"/>
-      <w:r>
-        <w:rPr>
-          <w:b/>
-          <w:bCs/>
-        </w:rPr>
-        <w:t xml:space="preserve"> }}</w:t>
+        <w:t>{{ mitigation.name }}</w:t>
       </w:r>
       <w:r>
         <w:t>:</w:t>
       </w:r>
       <w:r>
-        <w:t xml:space="preserve"> {%for point in </w:t>
-      </w:r>
-      <w:proofErr w:type="spellStart"/>
-      <w:r>
-        <w:t>mitigation</w:t>
-      </w:r>
-      <w:r>
-        <w:t>.desc</w:t>
-      </w:r>
-      <w:proofErr w:type="spellEnd"/>
-      <w:r>
-        <w:t xml:space="preserve"> %}</w:t>
+        <w:t xml:space="preserve"> {%for point in mitigation.desc %}</w:t>
       </w:r>
     </w:p>
     <w:p>
@@ -9874,15 +9516,7 @@
         <w:contextualSpacing/>
       </w:pPr>
       <w:r>
-        <w:t xml:space="preserve">{% </w:t>
-      </w:r>
-      <w:proofErr w:type="spellStart"/>
-      <w:r>
-        <w:t>endfor</w:t>
-      </w:r>
-      <w:proofErr w:type="spellEnd"/>
-      <w:r>
-        <w:t xml:space="preserve"> %}</w:t>
+        <w:t>{% endfor %}</w:t>
       </w:r>
     </w:p>
     <w:p>
@@ -9895,15 +9529,7 @@
         <w:contextualSpacing/>
       </w:pPr>
       <w:r>
-        <w:t xml:space="preserve">{% </w:t>
-      </w:r>
-      <w:proofErr w:type="spellStart"/>
-      <w:r>
-        <w:t>endfor</w:t>
-      </w:r>
-      <w:proofErr w:type="spellEnd"/>
-      <w:r>
-        <w:t xml:space="preserve"> %}</w:t>
+        <w:t>{% endfor %}</w:t>
       </w:r>
     </w:p>
     <w:p>
@@ -9914,15 +9540,7 @@
         <w:contextualSpacing/>
       </w:pPr>
       <w:r>
-        <w:t xml:space="preserve">{% if </w:t>
-      </w:r>
-      <w:proofErr w:type="spellStart"/>
-      <w:r>
-        <w:t>item.poc</w:t>
-      </w:r>
-      <w:proofErr w:type="spellEnd"/>
-      <w:r>
-        <w:t xml:space="preserve"> %}</w:t>
+        <w:t>{% if item.poc %}</w:t>
       </w:r>
     </w:p>
     <w:p>
@@ -9948,72 +9566,28 @@
     <w:p>
       <w:r>
         <w:tab/>
-        <w:t xml:space="preserve">{% for </w:t>
-      </w:r>
-      <w:proofErr w:type="spellStart"/>
-      <w:r>
-        <w:t>poc</w:t>
-      </w:r>
-      <w:proofErr w:type="spellEnd"/>
-      <w:r>
-        <w:t xml:space="preserve"> in </w:t>
-      </w:r>
-      <w:proofErr w:type="spellStart"/>
-      <w:r>
-        <w:t>item.poc</w:t>
-      </w:r>
-      <w:proofErr w:type="spellEnd"/>
-      <w:r>
-        <w:t xml:space="preserve"> %}</w:t>
+        <w:t>{% for poc in item.poc %}</w:t>
       </w:r>
     </w:p>
     <w:p>
       <w:pPr>
         <w:jc w:val="center"/>
       </w:pPr>
-      <w:proofErr w:type="gramStart"/>
-      <w:r>
-        <w:t xml:space="preserve">{{ </w:t>
-      </w:r>
-      <w:proofErr w:type="spellStart"/>
-      <w:r>
-        <w:t>poc</w:t>
-      </w:r>
-      <w:proofErr w:type="gramEnd"/>
-      <w:r>
-        <w:t>.image</w:t>
-      </w:r>
-      <w:proofErr w:type="spellEnd"/>
-      <w:r>
-        <w:t xml:space="preserve"> }}</w:t>
+      <w:r>
+        <w:t>{{ poc.image }}</w:t>
       </w:r>
     </w:p>
     <w:p>
       <w:pPr>
         <w:jc w:val="center"/>
       </w:pPr>
-      <w:proofErr w:type="gramStart"/>
-      <w:r>
-        <w:t>{{ poc.name</w:t>
-      </w:r>
-      <w:proofErr w:type="gramEnd"/>
-      <w:r>
-        <w:t xml:space="preserve"> }}</w:t>
-      </w:r>
-    </w:p>
-    <w:p>
-      <w:r>
-        <w:t xml:space="preserve">{% for desc in </w:t>
-      </w:r>
-      <w:proofErr w:type="spellStart"/>
-      <w:proofErr w:type="gramStart"/>
-      <w:r>
-        <w:t>poc.desc</w:t>
-      </w:r>
-      <w:proofErr w:type="spellEnd"/>
-      <w:proofErr w:type="gramEnd"/>
-      <w:r>
-        <w:t xml:space="preserve"> %}</w:t>
+      <w:r>
+        <w:t>{{ poc.name }}</w:t>
+      </w:r>
+    </w:p>
+    <w:p>
+      <w:r>
+        <w:t>{% for desc in poc.desc %}</w:t>
       </w:r>
     </w:p>
     <w:p>
@@ -10024,13 +9598,8 @@
           <w:numId w:val="70"/>
         </w:numPr>
       </w:pPr>
-      <w:proofErr w:type="gramStart"/>
-      <w:r>
-        <w:t>{{ desc</w:t>
-      </w:r>
-      <w:proofErr w:type="gramEnd"/>
-      <w:r>
-        <w:t xml:space="preserve"> }}</w:t>
+      <w:r>
+        <w:t>{{ desc }}</w:t>
       </w:r>
     </w:p>
     <w:p>
@@ -10039,15 +9608,7 @@
       </w:pPr>
       <w:r>
         <w:lastRenderedPageBreak/>
-        <w:t xml:space="preserve">{% </w:t>
-      </w:r>
-      <w:proofErr w:type="spellStart"/>
-      <w:r>
-        <w:t>endfor</w:t>
-      </w:r>
-      <w:proofErr w:type="spellEnd"/>
-      <w:r>
-        <w:t xml:space="preserve"> %}</w:t>
+        <w:t>{% endfor %}</w:t>
       </w:r>
     </w:p>
     <w:p>
@@ -10055,15 +9616,7 @@
         <w:ind w:left="360"/>
       </w:pPr>
       <w:r>
-        <w:t>{%</w:t>
-      </w:r>
-      <w:proofErr w:type="spellStart"/>
-      <w:r>
-        <w:t>endfor</w:t>
-      </w:r>
-      <w:proofErr w:type="spellEnd"/>
-      <w:r>
-        <w:t xml:space="preserve"> %}</w:t>
+        <w:t>{%endfor %}</w:t>
       </w:r>
     </w:p>
     <w:p>
@@ -10093,38 +9646,15 @@
     </w:p>
     <w:p>
       <w:r>
-        <w:t xml:space="preserve">{% for evidence in </w:t>
-      </w:r>
-      <w:proofErr w:type="spellStart"/>
-      <w:proofErr w:type="gramStart"/>
-      <w:r>
-        <w:t>item.evidences</w:t>
-      </w:r>
-      <w:proofErr w:type="spellEnd"/>
-      <w:proofErr w:type="gramEnd"/>
-      <w:r>
-        <w:t xml:space="preserve"> %}</w:t>
+        <w:t>{% for evidence in item.evidences %}</w:t>
       </w:r>
     </w:p>
     <w:p>
       <w:pPr>
         <w:jc w:val="center"/>
       </w:pPr>
-      <w:proofErr w:type="gramStart"/>
-      <w:r>
-        <w:t xml:space="preserve">{{ </w:t>
-      </w:r>
-      <w:proofErr w:type="spellStart"/>
-      <w:r>
-        <w:t>evidence</w:t>
-      </w:r>
-      <w:proofErr w:type="gramEnd"/>
-      <w:r>
-        <w:t>.image</w:t>
-      </w:r>
-      <w:proofErr w:type="spellEnd"/>
-      <w:r>
-        <w:t xml:space="preserve"> }}</w:t>
+      <w:r>
+        <w:t>{{ evidence.image }}</w:t>
       </w:r>
     </w:p>
     <w:p>
@@ -10132,7 +9662,6 @@
         <w:pStyle w:val="Caption"/>
         <w:jc w:val="center"/>
       </w:pPr>
-      <w:proofErr w:type="gramStart"/>
       <w:r>
         <w:t>{{</w:t>
       </w:r>
@@ -10140,11 +9669,7 @@
         <w:t xml:space="preserve"> </w:t>
       </w:r>
       <w:r>
-        <w:t>evidence.name</w:t>
-      </w:r>
-      <w:proofErr w:type="gramEnd"/>
-      <w:r>
-        <w:t xml:space="preserve"> }}</w:t>
+        <w:t>evidence.name }}</w:t>
       </w:r>
     </w:p>
     <w:p>
@@ -10157,23 +9682,7 @@
         <w:rPr>
           <w:lang w:val="en-IN"/>
         </w:rPr>
-        <w:t xml:space="preserve">{% for point in </w:t>
-      </w:r>
-      <w:proofErr w:type="spellStart"/>
-      <w:proofErr w:type="gramStart"/>
-      <w:r>
-        <w:rPr>
-          <w:lang w:val="en-IN"/>
-        </w:rPr>
-        <w:t>evidence.desc</w:t>
-      </w:r>
-      <w:proofErr w:type="spellEnd"/>
-      <w:proofErr w:type="gramEnd"/>
-      <w:r>
-        <w:rPr>
-          <w:lang w:val="en-IN"/>
-        </w:rPr>
-        <w:t xml:space="preserve"> %}</w:t>
+        <w:t>{% for point in evidence.desc %}</w:t>
       </w:r>
     </w:p>
     <w:p>
@@ -10189,13 +9698,8 @@
         <w:spacing w:before="0"/>
         <w:contextualSpacing/>
       </w:pPr>
-      <w:proofErr w:type="gramStart"/>
-      <w:r>
-        <w:t>{{ point</w:t>
-      </w:r>
-      <w:proofErr w:type="gramEnd"/>
-      <w:r>
-        <w:t xml:space="preserve"> }}</w:t>
+      <w:r>
+        <w:t>{{ point }}</w:t>
       </w:r>
     </w:p>
     <w:p>
@@ -10206,15 +9710,7 @@
         <w:contextualSpacing/>
       </w:pPr>
       <w:r>
-        <w:t xml:space="preserve">{% </w:t>
-      </w:r>
-      <w:proofErr w:type="spellStart"/>
-      <w:r>
-        <w:t>endfor</w:t>
-      </w:r>
-      <w:proofErr w:type="spellEnd"/>
-      <w:r>
-        <w:t xml:space="preserve"> %}</w:t>
+        <w:t>{% endfor %}</w:t>
       </w:r>
     </w:p>
     <w:p>
@@ -10228,37 +9724,12 @@
           <w:bCs/>
         </w:rPr>
       </w:pPr>
-      <w:proofErr w:type="gramStart"/>
       <w:r>
         <w:rPr>
           <w:b/>
           <w:bCs/>
         </w:rPr>
-        <w:t xml:space="preserve">{{ </w:t>
-      </w:r>
-      <w:proofErr w:type="spellStart"/>
-      <w:r>
-        <w:rPr>
-          <w:b/>
-          <w:bCs/>
-        </w:rPr>
-        <w:t>evidence</w:t>
-      </w:r>
-      <w:proofErr w:type="gramEnd"/>
-      <w:r>
-        <w:rPr>
-          <w:b/>
-          <w:bCs/>
-        </w:rPr>
-        <w:t>.extra</w:t>
-      </w:r>
-      <w:proofErr w:type="spellEnd"/>
-      <w:r>
-        <w:rPr>
-          <w:b/>
-          <w:bCs/>
-        </w:rPr>
-        <w:t xml:space="preserve"> }}</w:t>
+        <w:t>{{ evidence.extra }}</w:t>
       </w:r>
     </w:p>
     <w:p>
@@ -10269,15 +9740,7 @@
         <w:contextualSpacing/>
       </w:pPr>
       <w:r>
-        <w:t xml:space="preserve">{% </w:t>
-      </w:r>
-      <w:proofErr w:type="spellStart"/>
-      <w:r>
-        <w:t>endfor</w:t>
-      </w:r>
-      <w:proofErr w:type="spellEnd"/>
-      <w:r>
-        <w:t xml:space="preserve"> %}</w:t>
+        <w:t>{% endfor %}</w:t>
       </w:r>
     </w:p>
     <w:p>
@@ -10288,15 +9751,7 @@
         <w:contextualSpacing/>
       </w:pPr>
       <w:r>
-        <w:t xml:space="preserve">{% </w:t>
-      </w:r>
-      <w:proofErr w:type="spellStart"/>
-      <w:r>
-        <w:t>endfor</w:t>
-      </w:r>
-      <w:proofErr w:type="spellEnd"/>
-      <w:r>
-        <w:t xml:space="preserve"> %}</w:t>
+        <w:t>{% endfor %}</w:t>
       </w:r>
     </w:p>
     <w:p>
@@ -10357,13 +9812,7 @@
     </w:p>
     <w:p>
       <w:r>
-        <w:t xml:space="preserve">{% for item in </w:t>
-      </w:r>
-      <w:r>
-        <w:t>highs</w:t>
-      </w:r>
-      <w:r>
-        <w:t xml:space="preserve"> %}</w:t>
+        <w:t>{% for item in highs %}</w:t>
       </w:r>
     </w:p>
     <w:p>
@@ -10384,49 +9833,13 @@
         </w:rPr>
         <w:t>3.</w:t>
       </w:r>
-      <w:proofErr w:type="gramStart"/>
       <w:r>
         <w:rPr>
           <w:rFonts w:asciiTheme="minorHAnsi" w:hAnsiTheme="minorHAnsi" w:cstheme="minorHAnsi"/>
           <w:sz w:val="36"/>
           <w:szCs w:val="36"/>
         </w:rPr>
-        <w:t>3</w:t>
-      </w:r>
-      <w:r>
-        <w:rPr>
-          <w:rFonts w:asciiTheme="minorHAnsi" w:hAnsiTheme="minorHAnsi" w:cstheme="minorHAnsi"/>
-          <w:sz w:val="36"/>
-          <w:szCs w:val="36"/>
-        </w:rPr>
-        <w:t>.{</w:t>
-      </w:r>
-      <w:proofErr w:type="gramEnd"/>
-      <w:r>
-        <w:rPr>
-          <w:rFonts w:asciiTheme="minorHAnsi" w:hAnsiTheme="minorHAnsi" w:cstheme="minorHAnsi"/>
-          <w:sz w:val="36"/>
-          <w:szCs w:val="36"/>
-        </w:rPr>
-        <w:t xml:space="preserve">{ </w:t>
-      </w:r>
-      <w:proofErr w:type="spellStart"/>
-      <w:r>
-        <w:rPr>
-          <w:rFonts w:asciiTheme="minorHAnsi" w:hAnsiTheme="minorHAnsi" w:cstheme="minorHAnsi"/>
-          <w:sz w:val="36"/>
-          <w:szCs w:val="36"/>
-        </w:rPr>
-        <w:t>loop.index</w:t>
-      </w:r>
-      <w:proofErr w:type="spellEnd"/>
-      <w:r>
-        <w:rPr>
-          <w:rFonts w:asciiTheme="minorHAnsi" w:hAnsiTheme="minorHAnsi" w:cstheme="minorHAnsi"/>
-          <w:sz w:val="36"/>
-          <w:szCs w:val="36"/>
-        </w:rPr>
-        <w:t xml:space="preserve"> }}</w:t>
+        <w:t>3.{{ loop.index }}</w:t>
       </w:r>
       <w:r>
         <w:rPr>
@@ -10476,17 +9889,7 @@
     </w:p>
     <w:p>
       <w:r>
-        <w:t>{{</w:t>
-      </w:r>
-      <w:proofErr w:type="spellStart"/>
-      <w:proofErr w:type="gramStart"/>
-      <w:r>
-        <w:t>item.desc</w:t>
-      </w:r>
-      <w:proofErr w:type="spellEnd"/>
-      <w:proofErr w:type="gramEnd"/>
-      <w:r>
-        <w:t>}}</w:t>
+        <w:t>{{item.desc}}</w:t>
       </w:r>
       <w:r>
         <w:tab/>
@@ -10515,17 +9918,7 @@
     <w:p>
       <w:r>
         <w:tab/>
-        <w:t xml:space="preserve">{% for impact in </w:t>
-      </w:r>
-      <w:proofErr w:type="spellStart"/>
-      <w:proofErr w:type="gramStart"/>
-      <w:r>
-        <w:t>item.impacts</w:t>
-      </w:r>
-      <w:proofErr w:type="spellEnd"/>
-      <w:proofErr w:type="gramEnd"/>
-      <w:r>
-        <w:t xml:space="preserve"> %}</w:t>
+        <w:t>{% for impact in item.impacts %}</w:t>
       </w:r>
     </w:p>
     <w:p>
@@ -10552,17 +9945,7 @@
         <w:t>:</w:t>
       </w:r>
       <w:r>
-        <w:t xml:space="preserve"> {{</w:t>
-      </w:r>
-      <w:proofErr w:type="spellStart"/>
-      <w:proofErr w:type="gramStart"/>
-      <w:r>
-        <w:t>impact.desc</w:t>
-      </w:r>
-      <w:proofErr w:type="spellEnd"/>
-      <w:proofErr w:type="gramEnd"/>
-      <w:r>
-        <w:t>}}</w:t>
+        <w:t xml:space="preserve"> {{impact.desc}}</w:t>
       </w:r>
     </w:p>
     <w:p>
@@ -10574,15 +9957,7 @@
         <w:contextualSpacing/>
       </w:pPr>
       <w:r>
-        <w:t xml:space="preserve">{% </w:t>
-      </w:r>
-      <w:proofErr w:type="spellStart"/>
-      <w:r>
-        <w:t>endfor</w:t>
-      </w:r>
-      <w:proofErr w:type="spellEnd"/>
-      <w:r>
-        <w:t xml:space="preserve"> %}</w:t>
+        <w:t>{% endfor %}</w:t>
       </w:r>
     </w:p>
     <w:p>
@@ -10618,19 +9993,9 @@
         <w:spacing w:before="0"/>
         <w:contextualSpacing/>
       </w:pPr>
-      <w:proofErr w:type="gramStart"/>
-      <w:r>
-        <w:t xml:space="preserve">{{ </w:t>
-      </w:r>
-      <w:proofErr w:type="spellStart"/>
-      <w:r>
-        <w:t>item</w:t>
-      </w:r>
-      <w:proofErr w:type="gramEnd"/>
-      <w:r>
-        <w:t>.cvssScore</w:t>
-      </w:r>
-      <w:proofErr w:type="spellEnd"/>
+      <w:r>
+        <w:t>{{ item.cvssScore</w:t>
+      </w:r>
       <w:r>
         <w:t xml:space="preserve"> </w:t>
       </w:r>
@@ -10700,15 +10065,8 @@
     <w:p>
       <w:r>
         <w:tab/>
-        <w:t xml:space="preserve">{% for mitigation in </w:t>
-      </w:r>
-      <w:proofErr w:type="spellStart"/>
-      <w:proofErr w:type="gramStart"/>
-      <w:r>
-        <w:t>item.mitigations</w:t>
-      </w:r>
-      <w:proofErr w:type="spellEnd"/>
-      <w:proofErr w:type="gramEnd"/>
+        <w:t>{% for mitigation in item.mitigations</w:t>
+      </w:r>
       <w:r>
         <w:t xml:space="preserve"> %</w:t>
       </w:r>
@@ -10729,35 +10087,18 @@
         <w:spacing w:before="0"/>
         <w:contextualSpacing/>
       </w:pPr>
-      <w:proofErr w:type="gramStart"/>
       <w:r>
         <w:rPr>
           <w:b/>
           <w:bCs/>
         </w:rPr>
-        <w:t>{{ mitigation.name</w:t>
-      </w:r>
-      <w:proofErr w:type="gramEnd"/>
-      <w:r>
-        <w:rPr>
-          <w:b/>
-          <w:bCs/>
-        </w:rPr>
-        <w:t xml:space="preserve"> }}</w:t>
+        <w:t>{{ mitigation.name }}</w:t>
       </w:r>
       <w:r>
         <w:t>:</w:t>
       </w:r>
       <w:r>
-        <w:t xml:space="preserve"> {%for point in </w:t>
-      </w:r>
-      <w:proofErr w:type="spellStart"/>
-      <w:r>
-        <w:t>mitigation.desc</w:t>
-      </w:r>
-      <w:proofErr w:type="spellEnd"/>
-      <w:r>
-        <w:t xml:space="preserve"> %}</w:t>
+        <w:t xml:space="preserve"> {%for point in mitigation.desc %}</w:t>
       </w:r>
     </w:p>
     <w:p>
@@ -10786,15 +10127,7 @@
         <w:contextualSpacing/>
       </w:pPr>
       <w:r>
-        <w:t xml:space="preserve">{% </w:t>
-      </w:r>
-      <w:proofErr w:type="spellStart"/>
-      <w:r>
-        <w:t>endfor</w:t>
-      </w:r>
-      <w:proofErr w:type="spellEnd"/>
-      <w:r>
-        <w:t xml:space="preserve"> %}</w:t>
+        <w:t>{% endfor %}</w:t>
       </w:r>
     </w:p>
     <w:p>
@@ -10807,15 +10140,7 @@
         <w:contextualSpacing/>
       </w:pPr>
       <w:r>
-        <w:t xml:space="preserve">{% </w:t>
-      </w:r>
-      <w:proofErr w:type="spellStart"/>
-      <w:r>
-        <w:t>endfor</w:t>
-      </w:r>
-      <w:proofErr w:type="spellEnd"/>
-      <w:r>
-        <w:t xml:space="preserve"> %}</w:t>
+        <w:t>{% endfor %}</w:t>
       </w:r>
     </w:p>
     <w:p>
@@ -10826,15 +10151,7 @@
         <w:contextualSpacing/>
       </w:pPr>
       <w:r>
-        <w:t xml:space="preserve">{% if </w:t>
-      </w:r>
-      <w:proofErr w:type="spellStart"/>
-      <w:r>
-        <w:t>item.poc</w:t>
-      </w:r>
-      <w:proofErr w:type="spellEnd"/>
-      <w:r>
-        <w:t xml:space="preserve"> %}</w:t>
+        <w:t>{% if item.poc %}</w:t>
       </w:r>
     </w:p>
     <w:p>
@@ -10860,72 +10177,28 @@
     <w:p>
       <w:r>
         <w:tab/>
-        <w:t xml:space="preserve">{% for </w:t>
-      </w:r>
-      <w:proofErr w:type="spellStart"/>
-      <w:r>
-        <w:t>poc</w:t>
-      </w:r>
-      <w:proofErr w:type="spellEnd"/>
-      <w:r>
-        <w:t xml:space="preserve"> in </w:t>
-      </w:r>
-      <w:proofErr w:type="spellStart"/>
-      <w:r>
-        <w:t>item.poc</w:t>
-      </w:r>
-      <w:proofErr w:type="spellEnd"/>
-      <w:r>
-        <w:t xml:space="preserve"> %}</w:t>
+        <w:t>{% for poc in item.poc %}</w:t>
       </w:r>
     </w:p>
     <w:p>
       <w:pPr>
         <w:jc w:val="center"/>
       </w:pPr>
-      <w:proofErr w:type="gramStart"/>
-      <w:r>
-        <w:t xml:space="preserve">{{ </w:t>
-      </w:r>
-      <w:proofErr w:type="spellStart"/>
-      <w:r>
-        <w:t>poc</w:t>
-      </w:r>
-      <w:proofErr w:type="gramEnd"/>
-      <w:r>
-        <w:t>.image</w:t>
-      </w:r>
-      <w:proofErr w:type="spellEnd"/>
-      <w:r>
-        <w:t xml:space="preserve"> }}</w:t>
+      <w:r>
+        <w:t>{{ poc.image }}</w:t>
       </w:r>
     </w:p>
     <w:p>
       <w:pPr>
         <w:jc w:val="center"/>
       </w:pPr>
-      <w:proofErr w:type="gramStart"/>
-      <w:r>
-        <w:t>{{ poc.name</w:t>
-      </w:r>
-      <w:proofErr w:type="gramEnd"/>
-      <w:r>
-        <w:t xml:space="preserve"> }}</w:t>
-      </w:r>
-    </w:p>
-    <w:p>
-      <w:r>
-        <w:t xml:space="preserve">{% for desc in </w:t>
-      </w:r>
-      <w:proofErr w:type="spellStart"/>
-      <w:proofErr w:type="gramStart"/>
-      <w:r>
-        <w:t>poc.desc</w:t>
-      </w:r>
-      <w:proofErr w:type="spellEnd"/>
-      <w:proofErr w:type="gramEnd"/>
-      <w:r>
-        <w:t xml:space="preserve"> %}</w:t>
+      <w:r>
+        <w:t>{{ poc.name }}</w:t>
+      </w:r>
+    </w:p>
+    <w:p>
+      <w:r>
+        <w:t>{% for desc in poc.desc %}</w:t>
       </w:r>
     </w:p>
     <w:p>
@@ -10936,13 +10209,8 @@
           <w:numId w:val="70"/>
         </w:numPr>
       </w:pPr>
-      <w:proofErr w:type="gramStart"/>
-      <w:r>
-        <w:t>{{ desc</w:t>
-      </w:r>
-      <w:proofErr w:type="gramEnd"/>
-      <w:r>
-        <w:t xml:space="preserve"> }}</w:t>
+      <w:r>
+        <w:t>{{ desc }}</w:t>
       </w:r>
     </w:p>
     <w:p>
@@ -10950,15 +10218,7 @@
         <w:ind w:left="360"/>
       </w:pPr>
       <w:r>
-        <w:t xml:space="preserve">{% </w:t>
-      </w:r>
-      <w:proofErr w:type="spellStart"/>
-      <w:r>
-        <w:t>endfor</w:t>
-      </w:r>
-      <w:proofErr w:type="spellEnd"/>
-      <w:r>
-        <w:t xml:space="preserve"> %}</w:t>
+        <w:t>{% endfor %}</w:t>
       </w:r>
     </w:p>
     <w:p>
@@ -10966,15 +10226,7 @@
         <w:ind w:left="360"/>
       </w:pPr>
       <w:r>
-        <w:t>{%</w:t>
-      </w:r>
-      <w:proofErr w:type="spellStart"/>
-      <w:r>
-        <w:t>endfor</w:t>
-      </w:r>
-      <w:proofErr w:type="spellEnd"/>
-      <w:r>
-        <w:t xml:space="preserve"> %}</w:t>
+        <w:t>{%endfor %}</w:t>
       </w:r>
     </w:p>
     <w:p>
@@ -11005,38 +10257,15 @@
     </w:p>
     <w:p>
       <w:r>
-        <w:t xml:space="preserve">{% for evidence in </w:t>
-      </w:r>
-      <w:proofErr w:type="spellStart"/>
-      <w:proofErr w:type="gramStart"/>
-      <w:r>
-        <w:t>item.evidences</w:t>
-      </w:r>
-      <w:proofErr w:type="spellEnd"/>
-      <w:proofErr w:type="gramEnd"/>
-      <w:r>
-        <w:t xml:space="preserve"> %}</w:t>
+        <w:t>{% for evidence in item.evidences %}</w:t>
       </w:r>
     </w:p>
     <w:p>
       <w:pPr>
         <w:jc w:val="center"/>
       </w:pPr>
-      <w:proofErr w:type="gramStart"/>
-      <w:r>
-        <w:t xml:space="preserve">{{ </w:t>
-      </w:r>
-      <w:proofErr w:type="spellStart"/>
-      <w:r>
-        <w:t>evidence</w:t>
-      </w:r>
-      <w:proofErr w:type="gramEnd"/>
-      <w:r>
-        <w:t>.image</w:t>
-      </w:r>
-      <w:proofErr w:type="spellEnd"/>
-      <w:r>
-        <w:t xml:space="preserve"> }}</w:t>
+      <w:r>
+        <w:t>{{ evidence.image }}</w:t>
       </w:r>
     </w:p>
     <w:p>
@@ -11044,7 +10273,6 @@
         <w:pStyle w:val="Caption"/>
         <w:jc w:val="center"/>
       </w:pPr>
-      <w:proofErr w:type="gramStart"/>
       <w:r>
         <w:t>{{</w:t>
       </w:r>
@@ -11052,11 +10280,7 @@
         <w:t xml:space="preserve"> </w:t>
       </w:r>
       <w:r>
-        <w:t>evidence.name</w:t>
-      </w:r>
-      <w:proofErr w:type="gramEnd"/>
-      <w:r>
-        <w:t xml:space="preserve"> }}</w:t>
+        <w:t>evidence.name }}</w:t>
       </w:r>
     </w:p>
     <w:p>
@@ -11069,23 +10293,7 @@
         <w:rPr>
           <w:lang w:val="en-IN"/>
         </w:rPr>
-        <w:t xml:space="preserve">{% for point in </w:t>
-      </w:r>
-      <w:proofErr w:type="spellStart"/>
-      <w:proofErr w:type="gramStart"/>
-      <w:r>
-        <w:rPr>
-          <w:lang w:val="en-IN"/>
-        </w:rPr>
-        <w:t>evidence.desc</w:t>
-      </w:r>
-      <w:proofErr w:type="spellEnd"/>
-      <w:proofErr w:type="gramEnd"/>
-      <w:r>
-        <w:rPr>
-          <w:lang w:val="en-IN"/>
-        </w:rPr>
-        <w:t xml:space="preserve"> %}</w:t>
+        <w:t>{% for point in evidence.desc %}</w:t>
       </w:r>
     </w:p>
     <w:p>
@@ -11101,13 +10309,8 @@
         <w:spacing w:before="0"/>
         <w:contextualSpacing/>
       </w:pPr>
-      <w:proofErr w:type="gramStart"/>
-      <w:r>
-        <w:t>{{ point</w:t>
-      </w:r>
-      <w:proofErr w:type="gramEnd"/>
-      <w:r>
-        <w:t xml:space="preserve"> }}</w:t>
+      <w:r>
+        <w:t>{{ point }}</w:t>
       </w:r>
     </w:p>
     <w:p>
@@ -11118,15 +10321,7 @@
         <w:contextualSpacing/>
       </w:pPr>
       <w:r>
-        <w:t xml:space="preserve">{% </w:t>
-      </w:r>
-      <w:proofErr w:type="spellStart"/>
-      <w:r>
-        <w:t>endfor</w:t>
-      </w:r>
-      <w:proofErr w:type="spellEnd"/>
-      <w:r>
-        <w:t xml:space="preserve"> %}</w:t>
+        <w:t>{% endfor %}</w:t>
       </w:r>
     </w:p>
     <w:p>
@@ -11140,37 +10335,12 @@
           <w:bCs/>
         </w:rPr>
       </w:pPr>
-      <w:proofErr w:type="gramStart"/>
       <w:r>
         <w:rPr>
           <w:b/>
           <w:bCs/>
         </w:rPr>
-        <w:t xml:space="preserve">{{ </w:t>
-      </w:r>
-      <w:proofErr w:type="spellStart"/>
-      <w:r>
-        <w:rPr>
-          <w:b/>
-          <w:bCs/>
-        </w:rPr>
-        <w:t>evidence</w:t>
-      </w:r>
-      <w:proofErr w:type="gramEnd"/>
-      <w:r>
-        <w:rPr>
-          <w:b/>
-          <w:bCs/>
-        </w:rPr>
-        <w:t>.extra</w:t>
-      </w:r>
-      <w:proofErr w:type="spellEnd"/>
-      <w:r>
-        <w:rPr>
-          <w:b/>
-          <w:bCs/>
-        </w:rPr>
-        <w:t xml:space="preserve"> }}</w:t>
+        <w:t>{{ evidence.extra }}</w:t>
       </w:r>
     </w:p>
     <w:p>
@@ -11181,15 +10351,7 @@
         <w:contextualSpacing/>
       </w:pPr>
       <w:r>
-        <w:t xml:space="preserve">{% </w:t>
-      </w:r>
-      <w:proofErr w:type="spellStart"/>
-      <w:r>
-        <w:t>endfor</w:t>
-      </w:r>
-      <w:proofErr w:type="spellEnd"/>
-      <w:r>
-        <w:t xml:space="preserve"> %}</w:t>
+        <w:t>{% endfor %}</w:t>
       </w:r>
     </w:p>
     <w:p>
@@ -11200,15 +10362,7 @@
         <w:contextualSpacing/>
       </w:pPr>
       <w:r>
-        <w:t xml:space="preserve">{% </w:t>
-      </w:r>
-      <w:proofErr w:type="spellStart"/>
-      <w:r>
-        <w:t>endfor</w:t>
-      </w:r>
-      <w:proofErr w:type="spellEnd"/>
-      <w:r>
-        <w:t xml:space="preserve"> %}</w:t>
+        <w:t>{% endfor %}</w:t>
       </w:r>
     </w:p>
     <w:p>
@@ -11303,49 +10457,13 @@
         </w:rPr>
         <w:t>3.</w:t>
       </w:r>
-      <w:proofErr w:type="gramStart"/>
       <w:r>
         <w:rPr>
           <w:rFonts w:asciiTheme="minorHAnsi" w:hAnsiTheme="minorHAnsi" w:cstheme="minorHAnsi"/>
           <w:sz w:val="36"/>
           <w:szCs w:val="36"/>
         </w:rPr>
-        <w:t>4</w:t>
-      </w:r>
-      <w:r>
-        <w:rPr>
-          <w:rFonts w:asciiTheme="minorHAnsi" w:hAnsiTheme="minorHAnsi" w:cstheme="minorHAnsi"/>
-          <w:sz w:val="36"/>
-          <w:szCs w:val="36"/>
-        </w:rPr>
-        <w:t>.{</w:t>
-      </w:r>
-      <w:proofErr w:type="gramEnd"/>
-      <w:r>
-        <w:rPr>
-          <w:rFonts w:asciiTheme="minorHAnsi" w:hAnsiTheme="minorHAnsi" w:cstheme="minorHAnsi"/>
-          <w:sz w:val="36"/>
-          <w:szCs w:val="36"/>
-        </w:rPr>
-        <w:t xml:space="preserve">{ </w:t>
-      </w:r>
-      <w:proofErr w:type="spellStart"/>
-      <w:r>
-        <w:rPr>
-          <w:rFonts w:asciiTheme="minorHAnsi" w:hAnsiTheme="minorHAnsi" w:cstheme="minorHAnsi"/>
-          <w:sz w:val="36"/>
-          <w:szCs w:val="36"/>
-        </w:rPr>
-        <w:t>loop.index</w:t>
-      </w:r>
-      <w:proofErr w:type="spellEnd"/>
-      <w:r>
-        <w:rPr>
-          <w:rFonts w:asciiTheme="minorHAnsi" w:hAnsiTheme="minorHAnsi" w:cstheme="minorHAnsi"/>
-          <w:sz w:val="36"/>
-          <w:szCs w:val="36"/>
-        </w:rPr>
-        <w:t xml:space="preserve"> }}</w:t>
+        <w:t>4.{{ loop.index }}</w:t>
       </w:r>
       <w:r>
         <w:rPr>
@@ -11395,17 +10513,7 @@
     </w:p>
     <w:p>
       <w:r>
-        <w:t>{{</w:t>
-      </w:r>
-      <w:proofErr w:type="spellStart"/>
-      <w:proofErr w:type="gramStart"/>
-      <w:r>
-        <w:t>item.desc</w:t>
-      </w:r>
-      <w:proofErr w:type="spellEnd"/>
-      <w:proofErr w:type="gramEnd"/>
-      <w:r>
-        <w:t>}}</w:t>
+        <w:t>{{item.desc}}</w:t>
       </w:r>
       <w:r>
         <w:tab/>
@@ -11434,17 +10542,7 @@
     <w:p>
       <w:r>
         <w:tab/>
-        <w:t xml:space="preserve">{% for impact in </w:t>
-      </w:r>
-      <w:proofErr w:type="spellStart"/>
-      <w:proofErr w:type="gramStart"/>
-      <w:r>
-        <w:t>item.impacts</w:t>
-      </w:r>
-      <w:proofErr w:type="spellEnd"/>
-      <w:proofErr w:type="gramEnd"/>
-      <w:r>
-        <w:t xml:space="preserve"> %}</w:t>
+        <w:t>{% for impact in item.impacts %}</w:t>
       </w:r>
     </w:p>
     <w:p>
@@ -11471,17 +10569,7 @@
         <w:t>:</w:t>
       </w:r>
       <w:r>
-        <w:t xml:space="preserve"> {{</w:t>
-      </w:r>
-      <w:proofErr w:type="spellStart"/>
-      <w:proofErr w:type="gramStart"/>
-      <w:r>
-        <w:t>impact.desc</w:t>
-      </w:r>
-      <w:proofErr w:type="spellEnd"/>
-      <w:proofErr w:type="gramEnd"/>
-      <w:r>
-        <w:t>}}</w:t>
+        <w:t xml:space="preserve"> {{impact.desc}}</w:t>
       </w:r>
     </w:p>
     <w:p>
@@ -11493,15 +10581,7 @@
         <w:contextualSpacing/>
       </w:pPr>
       <w:r>
-        <w:t xml:space="preserve">{% </w:t>
-      </w:r>
-      <w:proofErr w:type="spellStart"/>
-      <w:r>
-        <w:t>endfor</w:t>
-      </w:r>
-      <w:proofErr w:type="spellEnd"/>
-      <w:r>
-        <w:t xml:space="preserve"> %}</w:t>
+        <w:t>{% endfor %}</w:t>
       </w:r>
     </w:p>
     <w:p>
@@ -11537,19 +10617,9 @@
         <w:spacing w:before="0"/>
         <w:contextualSpacing/>
       </w:pPr>
-      <w:proofErr w:type="gramStart"/>
-      <w:r>
-        <w:t xml:space="preserve">{{ </w:t>
-      </w:r>
-      <w:proofErr w:type="spellStart"/>
-      <w:r>
-        <w:t>item</w:t>
-      </w:r>
-      <w:proofErr w:type="gramEnd"/>
-      <w:r>
-        <w:t>.cvssScore</w:t>
-      </w:r>
-      <w:proofErr w:type="spellEnd"/>
+      <w:r>
+        <w:t>{{ item.cvssScore</w:t>
+      </w:r>
       <w:r>
         <w:t xml:space="preserve"> </w:t>
       </w:r>
@@ -11629,15 +10699,8 @@
     <w:p>
       <w:r>
         <w:tab/>
-        <w:t xml:space="preserve">{% for mitigation in </w:t>
-      </w:r>
-      <w:proofErr w:type="spellStart"/>
-      <w:proofErr w:type="gramStart"/>
-      <w:r>
-        <w:t>item.mitigations</w:t>
-      </w:r>
-      <w:proofErr w:type="spellEnd"/>
-      <w:proofErr w:type="gramEnd"/>
+        <w:t>{% for mitigation in item.mitigations</w:t>
+      </w:r>
       <w:r>
         <w:t xml:space="preserve"> %</w:t>
       </w:r>
@@ -11658,35 +10721,18 @@
         <w:spacing w:before="0"/>
         <w:contextualSpacing/>
       </w:pPr>
-      <w:proofErr w:type="gramStart"/>
       <w:r>
         <w:rPr>
           <w:b/>
           <w:bCs/>
         </w:rPr>
-        <w:t>{{ mitigation.name</w:t>
-      </w:r>
-      <w:proofErr w:type="gramEnd"/>
-      <w:r>
-        <w:rPr>
-          <w:b/>
-          <w:bCs/>
-        </w:rPr>
-        <w:t xml:space="preserve"> }}</w:t>
+        <w:t>{{ mitigation.name }}</w:t>
       </w:r>
       <w:r>
         <w:t>:</w:t>
       </w:r>
       <w:r>
-        <w:t xml:space="preserve"> {%for point in </w:t>
-      </w:r>
-      <w:proofErr w:type="spellStart"/>
-      <w:r>
-        <w:t>mitigation.desc</w:t>
-      </w:r>
-      <w:proofErr w:type="spellEnd"/>
-      <w:r>
-        <w:t xml:space="preserve"> %}</w:t>
+        <w:t xml:space="preserve"> {%for point in mitigation.desc %}</w:t>
       </w:r>
     </w:p>
     <w:p>
@@ -11715,15 +10761,7 @@
         <w:contextualSpacing/>
       </w:pPr>
       <w:r>
-        <w:t xml:space="preserve">{% </w:t>
-      </w:r>
-      <w:proofErr w:type="spellStart"/>
-      <w:r>
-        <w:t>endfor</w:t>
-      </w:r>
-      <w:proofErr w:type="spellEnd"/>
-      <w:r>
-        <w:t xml:space="preserve"> %}</w:t>
+        <w:t>{% endfor %}</w:t>
       </w:r>
     </w:p>
     <w:p>
@@ -11736,15 +10774,7 @@
         <w:contextualSpacing/>
       </w:pPr>
       <w:r>
-        <w:t xml:space="preserve">{% </w:t>
-      </w:r>
-      <w:proofErr w:type="spellStart"/>
-      <w:r>
-        <w:t>endfor</w:t>
-      </w:r>
-      <w:proofErr w:type="spellEnd"/>
-      <w:r>
-        <w:t xml:space="preserve"> %}</w:t>
+        <w:t>{% endfor %}</w:t>
       </w:r>
     </w:p>
     <w:p>
@@ -11755,15 +10785,7 @@
         <w:contextualSpacing/>
       </w:pPr>
       <w:r>
-        <w:t xml:space="preserve">{% if </w:t>
-      </w:r>
-      <w:proofErr w:type="spellStart"/>
-      <w:r>
-        <w:t>item.poc</w:t>
-      </w:r>
-      <w:proofErr w:type="spellEnd"/>
-      <w:r>
-        <w:t xml:space="preserve"> %}</w:t>
+        <w:t>{% if item.poc %}</w:t>
       </w:r>
     </w:p>
     <w:p>
@@ -11789,72 +10811,28 @@
     <w:p>
       <w:r>
         <w:tab/>
-        <w:t xml:space="preserve">{% for </w:t>
-      </w:r>
-      <w:proofErr w:type="spellStart"/>
-      <w:r>
-        <w:t>poc</w:t>
-      </w:r>
-      <w:proofErr w:type="spellEnd"/>
-      <w:r>
-        <w:t xml:space="preserve"> in </w:t>
-      </w:r>
-      <w:proofErr w:type="spellStart"/>
-      <w:r>
-        <w:t>item.poc</w:t>
-      </w:r>
-      <w:proofErr w:type="spellEnd"/>
-      <w:r>
-        <w:t xml:space="preserve"> %}</w:t>
+        <w:t>{% for poc in item.poc %}</w:t>
       </w:r>
     </w:p>
     <w:p>
       <w:pPr>
         <w:jc w:val="center"/>
       </w:pPr>
-      <w:proofErr w:type="gramStart"/>
-      <w:r>
-        <w:t xml:space="preserve">{{ </w:t>
-      </w:r>
-      <w:proofErr w:type="spellStart"/>
-      <w:r>
-        <w:t>poc</w:t>
-      </w:r>
-      <w:proofErr w:type="gramEnd"/>
-      <w:r>
-        <w:t>.image</w:t>
-      </w:r>
-      <w:proofErr w:type="spellEnd"/>
-      <w:r>
-        <w:t xml:space="preserve"> }}</w:t>
+      <w:r>
+        <w:t>{{ poc.image }}</w:t>
       </w:r>
     </w:p>
     <w:p>
       <w:pPr>
         <w:jc w:val="center"/>
       </w:pPr>
-      <w:proofErr w:type="gramStart"/>
-      <w:r>
-        <w:t>{{ poc.name</w:t>
-      </w:r>
-      <w:proofErr w:type="gramEnd"/>
-      <w:r>
-        <w:t xml:space="preserve"> }}</w:t>
-      </w:r>
-    </w:p>
-    <w:p>
-      <w:r>
-        <w:t xml:space="preserve">{% for desc in </w:t>
-      </w:r>
-      <w:proofErr w:type="spellStart"/>
-      <w:proofErr w:type="gramStart"/>
-      <w:r>
-        <w:t>poc.desc</w:t>
-      </w:r>
-      <w:proofErr w:type="spellEnd"/>
-      <w:proofErr w:type="gramEnd"/>
-      <w:r>
-        <w:t xml:space="preserve"> %}</w:t>
+      <w:r>
+        <w:t>{{ poc.name }}</w:t>
+      </w:r>
+    </w:p>
+    <w:p>
+      <w:r>
+        <w:t>{% for desc in poc.desc %}</w:t>
       </w:r>
     </w:p>
     <w:p>
@@ -11865,13 +10843,8 @@
           <w:numId w:val="70"/>
         </w:numPr>
       </w:pPr>
-      <w:proofErr w:type="gramStart"/>
-      <w:r>
-        <w:t>{{ desc</w:t>
-      </w:r>
-      <w:proofErr w:type="gramEnd"/>
-      <w:r>
-        <w:t xml:space="preserve"> }}</w:t>
+      <w:r>
+        <w:t>{{ desc }}</w:t>
       </w:r>
     </w:p>
     <w:p>
@@ -11879,15 +10852,7 @@
         <w:ind w:left="360"/>
       </w:pPr>
       <w:r>
-        <w:t xml:space="preserve">{% </w:t>
-      </w:r>
-      <w:proofErr w:type="spellStart"/>
-      <w:r>
-        <w:t>endfor</w:t>
-      </w:r>
-      <w:proofErr w:type="spellEnd"/>
-      <w:r>
-        <w:t xml:space="preserve"> %}</w:t>
+        <w:t>{% endfor %}</w:t>
       </w:r>
     </w:p>
     <w:p>
@@ -11895,15 +10860,7 @@
         <w:ind w:left="360"/>
       </w:pPr>
       <w:r>
-        <w:t>{%</w:t>
-      </w:r>
-      <w:proofErr w:type="spellStart"/>
-      <w:r>
-        <w:t>endfor</w:t>
-      </w:r>
-      <w:proofErr w:type="spellEnd"/>
-      <w:r>
-        <w:t xml:space="preserve"> %}</w:t>
+        <w:t>{%endfor %}</w:t>
       </w:r>
     </w:p>
     <w:p>
@@ -11933,39 +10890,16 @@
     </w:p>
     <w:p>
       <w:r>
-        <w:t xml:space="preserve">{% for evidence in </w:t>
-      </w:r>
-      <w:proofErr w:type="spellStart"/>
-      <w:proofErr w:type="gramStart"/>
-      <w:r>
-        <w:t>item.evidences</w:t>
-      </w:r>
-      <w:proofErr w:type="spellEnd"/>
-      <w:proofErr w:type="gramEnd"/>
-      <w:r>
-        <w:t xml:space="preserve"> %}</w:t>
+        <w:t>{% for evidence in item.evidences %}</w:t>
       </w:r>
     </w:p>
     <w:p>
       <w:pPr>
         <w:jc w:val="center"/>
       </w:pPr>
-      <w:proofErr w:type="gramStart"/>
       <w:r>
         <w:lastRenderedPageBreak/>
-        <w:t xml:space="preserve">{{ </w:t>
-      </w:r>
-      <w:proofErr w:type="spellStart"/>
-      <w:r>
-        <w:t>evidence</w:t>
-      </w:r>
-      <w:proofErr w:type="gramEnd"/>
-      <w:r>
-        <w:t>.image</w:t>
-      </w:r>
-      <w:proofErr w:type="spellEnd"/>
-      <w:r>
-        <w:t xml:space="preserve"> }}</w:t>
+        <w:t>{{ evidence.image }}</w:t>
       </w:r>
     </w:p>
     <w:p>
@@ -11973,7 +10907,6 @@
         <w:pStyle w:val="Caption"/>
         <w:jc w:val="center"/>
       </w:pPr>
-      <w:proofErr w:type="gramStart"/>
       <w:r>
         <w:t>{{</w:t>
       </w:r>
@@ -11981,11 +10914,7 @@
         <w:t xml:space="preserve"> </w:t>
       </w:r>
       <w:r>
-        <w:t>evidence.name</w:t>
-      </w:r>
-      <w:proofErr w:type="gramEnd"/>
-      <w:r>
-        <w:t xml:space="preserve"> }}</w:t>
+        <w:t>evidence.name }}</w:t>
       </w:r>
     </w:p>
     <w:p>
@@ -11998,23 +10927,7 @@
         <w:rPr>
           <w:lang w:val="en-IN"/>
         </w:rPr>
-        <w:t xml:space="preserve">{% for point in </w:t>
-      </w:r>
-      <w:proofErr w:type="spellStart"/>
-      <w:proofErr w:type="gramStart"/>
-      <w:r>
-        <w:rPr>
-          <w:lang w:val="en-IN"/>
-        </w:rPr>
-        <w:t>evidence.desc</w:t>
-      </w:r>
-      <w:proofErr w:type="spellEnd"/>
-      <w:proofErr w:type="gramEnd"/>
-      <w:r>
-        <w:rPr>
-          <w:lang w:val="en-IN"/>
-        </w:rPr>
-        <w:t xml:space="preserve"> %}</w:t>
+        <w:t>{% for point in evidence.desc %}</w:t>
       </w:r>
     </w:p>
     <w:p>
@@ -12030,13 +10943,8 @@
         <w:spacing w:before="0"/>
         <w:contextualSpacing/>
       </w:pPr>
-      <w:proofErr w:type="gramStart"/>
-      <w:r>
-        <w:t>{{ point</w:t>
-      </w:r>
-      <w:proofErr w:type="gramEnd"/>
-      <w:r>
-        <w:t xml:space="preserve"> }}</w:t>
+      <w:r>
+        <w:t>{{ point }}</w:t>
       </w:r>
     </w:p>
     <w:p>
@@ -12047,15 +10955,7 @@
         <w:contextualSpacing/>
       </w:pPr>
       <w:r>
-        <w:t xml:space="preserve">{% </w:t>
-      </w:r>
-      <w:proofErr w:type="spellStart"/>
-      <w:r>
-        <w:t>endfor</w:t>
-      </w:r>
-      <w:proofErr w:type="spellEnd"/>
-      <w:r>
-        <w:t xml:space="preserve"> %}</w:t>
+        <w:t>{% endfor %}</w:t>
       </w:r>
     </w:p>
     <w:p>
@@ -12069,37 +10969,12 @@
           <w:bCs/>
         </w:rPr>
       </w:pPr>
-      <w:proofErr w:type="gramStart"/>
       <w:r>
         <w:rPr>
           <w:b/>
           <w:bCs/>
         </w:rPr>
-        <w:t xml:space="preserve">{{ </w:t>
-      </w:r>
-      <w:proofErr w:type="spellStart"/>
-      <w:r>
-        <w:rPr>
-          <w:b/>
-          <w:bCs/>
-        </w:rPr>
-        <w:t>evidence</w:t>
-      </w:r>
-      <w:proofErr w:type="gramEnd"/>
-      <w:r>
-        <w:rPr>
-          <w:b/>
-          <w:bCs/>
-        </w:rPr>
-        <w:t>.extra</w:t>
-      </w:r>
-      <w:proofErr w:type="spellEnd"/>
-      <w:r>
-        <w:rPr>
-          <w:b/>
-          <w:bCs/>
-        </w:rPr>
-        <w:t xml:space="preserve"> }}</w:t>
+        <w:t>{{ evidence.extra }}</w:t>
       </w:r>
     </w:p>
     <w:p>
@@ -12110,15 +10985,7 @@
         <w:contextualSpacing/>
       </w:pPr>
       <w:r>
-        <w:t xml:space="preserve">{% </w:t>
-      </w:r>
-      <w:proofErr w:type="spellStart"/>
-      <w:r>
-        <w:t>endfor</w:t>
-      </w:r>
-      <w:proofErr w:type="spellEnd"/>
-      <w:r>
-        <w:t xml:space="preserve"> %}</w:t>
+        <w:t>{% endfor %}</w:t>
       </w:r>
     </w:p>
     <w:p>
@@ -12129,15 +10996,7 @@
         <w:contextualSpacing/>
       </w:pPr>
       <w:r>
-        <w:t xml:space="preserve">{% </w:t>
-      </w:r>
-      <w:proofErr w:type="spellStart"/>
-      <w:r>
-        <w:t>endfor</w:t>
-      </w:r>
-      <w:proofErr w:type="spellEnd"/>
-      <w:r>
-        <w:t xml:space="preserve"> %}</w:t>
+        <w:t>{% endfor %}</w:t>
       </w:r>
     </w:p>
     <w:p>
@@ -12194,15 +11053,7 @@
           <w:sz w:val="36"/>
           <w:szCs w:val="36"/>
         </w:rPr>
-        <w:t xml:space="preserve"> </w:t>
-      </w:r>
-      <w:r>
-        <w:rPr>
-          <w:color w:val="2E5395"/>
-          <w:sz w:val="36"/>
-          <w:szCs w:val="36"/>
-        </w:rPr>
-        <w:t>Findings</w:t>
+        <w:t xml:space="preserve"> Findings</w:t>
       </w:r>
     </w:p>
     <w:p>
@@ -12249,7 +11100,6 @@
         </w:rPr>
         <w:t>3.</w:t>
       </w:r>
-      <w:proofErr w:type="gramStart"/>
       <w:r>
         <w:rPr>
           <w:rFonts w:asciiTheme="minorHAnsi" w:hAnsiTheme="minorHAnsi" w:cstheme="minorHAnsi"/>
@@ -12264,34 +11114,7 @@
           <w:sz w:val="36"/>
           <w:szCs w:val="36"/>
         </w:rPr>
-        <w:t>.{</w:t>
-      </w:r>
-      <w:proofErr w:type="gramEnd"/>
-      <w:r>
-        <w:rPr>
-          <w:rFonts w:asciiTheme="minorHAnsi" w:hAnsiTheme="minorHAnsi" w:cstheme="minorHAnsi"/>
-          <w:sz w:val="36"/>
-          <w:szCs w:val="36"/>
-        </w:rPr>
-        <w:t xml:space="preserve">{ </w:t>
-      </w:r>
-      <w:proofErr w:type="spellStart"/>
-      <w:r>
-        <w:rPr>
-          <w:rFonts w:asciiTheme="minorHAnsi" w:hAnsiTheme="minorHAnsi" w:cstheme="minorHAnsi"/>
-          <w:sz w:val="36"/>
-          <w:szCs w:val="36"/>
-        </w:rPr>
-        <w:t>loop.index</w:t>
-      </w:r>
-      <w:proofErr w:type="spellEnd"/>
-      <w:r>
-        <w:rPr>
-          <w:rFonts w:asciiTheme="minorHAnsi" w:hAnsiTheme="minorHAnsi" w:cstheme="minorHAnsi"/>
-          <w:sz w:val="36"/>
-          <w:szCs w:val="36"/>
-        </w:rPr>
-        <w:t xml:space="preserve"> }}</w:t>
+        <w:t>.{{ loop.index }}</w:t>
       </w:r>
       <w:r>
         <w:rPr>
@@ -12341,17 +11164,7 @@
     </w:p>
     <w:p>
       <w:r>
-        <w:t>{{</w:t>
-      </w:r>
-      <w:proofErr w:type="spellStart"/>
-      <w:proofErr w:type="gramStart"/>
-      <w:r>
-        <w:t>item.desc</w:t>
-      </w:r>
-      <w:proofErr w:type="spellEnd"/>
-      <w:proofErr w:type="gramEnd"/>
-      <w:r>
-        <w:t>}}</w:t>
+        <w:t>{{item.desc}}</w:t>
       </w:r>
       <w:r>
         <w:tab/>
@@ -12380,17 +11193,7 @@
     <w:p>
       <w:r>
         <w:tab/>
-        <w:t xml:space="preserve">{% for impact in </w:t>
-      </w:r>
-      <w:proofErr w:type="spellStart"/>
-      <w:proofErr w:type="gramStart"/>
-      <w:r>
-        <w:t>item.impacts</w:t>
-      </w:r>
-      <w:proofErr w:type="spellEnd"/>
-      <w:proofErr w:type="gramEnd"/>
-      <w:r>
-        <w:t xml:space="preserve"> %}</w:t>
+        <w:t>{% for impact in item.impacts %}</w:t>
       </w:r>
     </w:p>
     <w:p>
@@ -12417,17 +11220,7 @@
         <w:t>:</w:t>
       </w:r>
       <w:r>
-        <w:t xml:space="preserve"> {{</w:t>
-      </w:r>
-      <w:proofErr w:type="spellStart"/>
-      <w:proofErr w:type="gramStart"/>
-      <w:r>
-        <w:t>impact.desc</w:t>
-      </w:r>
-      <w:proofErr w:type="spellEnd"/>
-      <w:proofErr w:type="gramEnd"/>
-      <w:r>
-        <w:t>}}</w:t>
+        <w:t xml:space="preserve"> {{impact.desc}}</w:t>
       </w:r>
     </w:p>
     <w:p>
@@ -12439,15 +11232,7 @@
         <w:contextualSpacing/>
       </w:pPr>
       <w:r>
-        <w:t xml:space="preserve">{% </w:t>
-      </w:r>
-      <w:proofErr w:type="spellStart"/>
-      <w:r>
-        <w:t>endfor</w:t>
-      </w:r>
-      <w:proofErr w:type="spellEnd"/>
-      <w:r>
-        <w:t xml:space="preserve"> %}</w:t>
+        <w:t>{% endfor %}</w:t>
       </w:r>
     </w:p>
     <w:p>
@@ -12483,19 +11268,9 @@
         <w:spacing w:before="0"/>
         <w:contextualSpacing/>
       </w:pPr>
-      <w:proofErr w:type="gramStart"/>
-      <w:r>
-        <w:t xml:space="preserve">{{ </w:t>
-      </w:r>
-      <w:proofErr w:type="spellStart"/>
-      <w:r>
-        <w:t>item</w:t>
-      </w:r>
-      <w:proofErr w:type="gramEnd"/>
-      <w:r>
-        <w:t>.cvssScore</w:t>
-      </w:r>
-      <w:proofErr w:type="spellEnd"/>
+      <w:r>
+        <w:t>{{ item.cvssScore</w:t>
+      </w:r>
       <w:r>
         <w:t xml:space="preserve"> </w:t>
       </w:r>
@@ -12565,15 +11340,8 @@
     <w:p>
       <w:r>
         <w:tab/>
-        <w:t xml:space="preserve">{% for mitigation in </w:t>
-      </w:r>
-      <w:proofErr w:type="spellStart"/>
-      <w:proofErr w:type="gramStart"/>
-      <w:r>
-        <w:t>item.mitigations</w:t>
-      </w:r>
-      <w:proofErr w:type="spellEnd"/>
-      <w:proofErr w:type="gramEnd"/>
+        <w:t>{% for mitigation in item.mitigations</w:t>
+      </w:r>
       <w:r>
         <w:t xml:space="preserve"> %</w:t>
       </w:r>
@@ -12594,35 +11362,18 @@
         <w:spacing w:before="0"/>
         <w:contextualSpacing/>
       </w:pPr>
-      <w:proofErr w:type="gramStart"/>
       <w:r>
         <w:rPr>
           <w:b/>
           <w:bCs/>
         </w:rPr>
-        <w:t>{{ mitigation.name</w:t>
-      </w:r>
-      <w:proofErr w:type="gramEnd"/>
-      <w:r>
-        <w:rPr>
-          <w:b/>
-          <w:bCs/>
-        </w:rPr>
-        <w:t xml:space="preserve"> }}</w:t>
+        <w:t>{{ mitigation.name }}</w:t>
       </w:r>
       <w:r>
         <w:t>:</w:t>
       </w:r>
       <w:r>
-        <w:t xml:space="preserve"> {%for point in </w:t>
-      </w:r>
-      <w:proofErr w:type="spellStart"/>
-      <w:r>
-        <w:t>mitigation.desc</w:t>
-      </w:r>
-      <w:proofErr w:type="spellEnd"/>
-      <w:r>
-        <w:t xml:space="preserve"> %}</w:t>
+        <w:t xml:space="preserve"> {%for point in mitigation.desc %}</w:t>
       </w:r>
     </w:p>
     <w:p>
@@ -12651,15 +11402,7 @@
         <w:contextualSpacing/>
       </w:pPr>
       <w:r>
-        <w:t xml:space="preserve">{% </w:t>
-      </w:r>
-      <w:proofErr w:type="spellStart"/>
-      <w:r>
-        <w:t>endfor</w:t>
-      </w:r>
-      <w:proofErr w:type="spellEnd"/>
-      <w:r>
-        <w:t xml:space="preserve"> %}</w:t>
+        <w:t>{% endfor %}</w:t>
       </w:r>
     </w:p>
     <w:p>
@@ -12672,15 +11415,7 @@
         <w:contextualSpacing/>
       </w:pPr>
       <w:r>
-        <w:t xml:space="preserve">{% </w:t>
-      </w:r>
-      <w:proofErr w:type="spellStart"/>
-      <w:r>
-        <w:t>endfor</w:t>
-      </w:r>
-      <w:proofErr w:type="spellEnd"/>
-      <w:r>
-        <w:t xml:space="preserve"> %}</w:t>
+        <w:t>{% endfor %}</w:t>
       </w:r>
     </w:p>
     <w:p>
@@ -12691,15 +11426,7 @@
         <w:contextualSpacing/>
       </w:pPr>
       <w:r>
-        <w:t xml:space="preserve">{% if </w:t>
-      </w:r>
-      <w:proofErr w:type="spellStart"/>
-      <w:r>
-        <w:t>item.poc</w:t>
-      </w:r>
-      <w:proofErr w:type="spellEnd"/>
-      <w:r>
-        <w:t xml:space="preserve"> %}</w:t>
+        <w:t>{% if item.poc %}</w:t>
       </w:r>
     </w:p>
     <w:p>
@@ -12725,72 +11452,28 @@
     <w:p>
       <w:r>
         <w:tab/>
-        <w:t xml:space="preserve">{% for </w:t>
-      </w:r>
-      <w:proofErr w:type="spellStart"/>
-      <w:r>
-        <w:t>poc</w:t>
-      </w:r>
-      <w:proofErr w:type="spellEnd"/>
-      <w:r>
-        <w:t xml:space="preserve"> in </w:t>
-      </w:r>
-      <w:proofErr w:type="spellStart"/>
-      <w:r>
-        <w:t>item.poc</w:t>
-      </w:r>
-      <w:proofErr w:type="spellEnd"/>
-      <w:r>
-        <w:t xml:space="preserve"> %}</w:t>
+        <w:t>{% for poc in item.poc %}</w:t>
       </w:r>
     </w:p>
     <w:p>
       <w:pPr>
         <w:jc w:val="center"/>
       </w:pPr>
-      <w:proofErr w:type="gramStart"/>
-      <w:r>
-        <w:t xml:space="preserve">{{ </w:t>
-      </w:r>
-      <w:proofErr w:type="spellStart"/>
-      <w:r>
-        <w:t>poc</w:t>
-      </w:r>
-      <w:proofErr w:type="gramEnd"/>
-      <w:r>
-        <w:t>.image</w:t>
-      </w:r>
-      <w:proofErr w:type="spellEnd"/>
-      <w:r>
-        <w:t xml:space="preserve"> }}</w:t>
+      <w:r>
+        <w:t>{{ poc.image }}</w:t>
       </w:r>
     </w:p>
     <w:p>
       <w:pPr>
         <w:jc w:val="center"/>
       </w:pPr>
-      <w:proofErr w:type="gramStart"/>
-      <w:r>
-        <w:t>{{ poc.name</w:t>
-      </w:r>
-      <w:proofErr w:type="gramEnd"/>
-      <w:r>
-        <w:t xml:space="preserve"> }}</w:t>
-      </w:r>
-    </w:p>
-    <w:p>
-      <w:r>
-        <w:t xml:space="preserve">{% for desc in </w:t>
-      </w:r>
-      <w:proofErr w:type="spellStart"/>
-      <w:proofErr w:type="gramStart"/>
-      <w:r>
-        <w:t>poc.desc</w:t>
-      </w:r>
-      <w:proofErr w:type="spellEnd"/>
-      <w:proofErr w:type="gramEnd"/>
-      <w:r>
-        <w:t xml:space="preserve"> %}</w:t>
+      <w:r>
+        <w:t>{{ poc.name }}</w:t>
+      </w:r>
+    </w:p>
+    <w:p>
+      <w:r>
+        <w:t>{% for desc in poc.desc %}</w:t>
       </w:r>
     </w:p>
     <w:p>
@@ -12801,13 +11484,8 @@
           <w:numId w:val="70"/>
         </w:numPr>
       </w:pPr>
-      <w:proofErr w:type="gramStart"/>
-      <w:r>
-        <w:t>{{ desc</w:t>
-      </w:r>
-      <w:proofErr w:type="gramEnd"/>
-      <w:r>
-        <w:t xml:space="preserve"> }}</w:t>
+      <w:r>
+        <w:t>{{ desc }}</w:t>
       </w:r>
     </w:p>
     <w:p>
@@ -12815,15 +11493,7 @@
         <w:ind w:left="360"/>
       </w:pPr>
       <w:r>
-        <w:t xml:space="preserve">{% </w:t>
-      </w:r>
-      <w:proofErr w:type="spellStart"/>
-      <w:r>
-        <w:t>endfor</w:t>
-      </w:r>
-      <w:proofErr w:type="spellEnd"/>
-      <w:r>
-        <w:t xml:space="preserve"> %}</w:t>
+        <w:t>{% endfor %}</w:t>
       </w:r>
     </w:p>
     <w:p>
@@ -12831,15 +11501,7 @@
         <w:ind w:left="360"/>
       </w:pPr>
       <w:r>
-        <w:t>{%</w:t>
-      </w:r>
-      <w:proofErr w:type="spellStart"/>
-      <w:r>
-        <w:t>endfor</w:t>
-      </w:r>
-      <w:proofErr w:type="spellEnd"/>
-      <w:r>
-        <w:t xml:space="preserve"> %}</w:t>
+        <w:t>{%endfor %}</w:t>
       </w:r>
     </w:p>
     <w:p>
@@ -12870,38 +11532,15 @@
     </w:p>
     <w:p>
       <w:r>
-        <w:t xml:space="preserve">{% for evidence in </w:t>
-      </w:r>
-      <w:proofErr w:type="spellStart"/>
-      <w:proofErr w:type="gramStart"/>
-      <w:r>
-        <w:t>item.evidences</w:t>
-      </w:r>
-      <w:proofErr w:type="spellEnd"/>
-      <w:proofErr w:type="gramEnd"/>
-      <w:r>
-        <w:t xml:space="preserve"> %}</w:t>
+        <w:t>{% for evidence in item.evidences %}</w:t>
       </w:r>
     </w:p>
     <w:p>
       <w:pPr>
         <w:jc w:val="center"/>
       </w:pPr>
-      <w:proofErr w:type="gramStart"/>
-      <w:r>
-        <w:t xml:space="preserve">{{ </w:t>
-      </w:r>
-      <w:proofErr w:type="spellStart"/>
-      <w:r>
-        <w:t>evidence</w:t>
-      </w:r>
-      <w:proofErr w:type="gramEnd"/>
-      <w:r>
-        <w:t>.image</w:t>
-      </w:r>
-      <w:proofErr w:type="spellEnd"/>
-      <w:r>
-        <w:t xml:space="preserve"> }}</w:t>
+      <w:r>
+        <w:t>{{ evidence.image }}</w:t>
       </w:r>
     </w:p>
     <w:p>
@@ -12909,7 +11548,6 @@
         <w:pStyle w:val="Caption"/>
         <w:jc w:val="center"/>
       </w:pPr>
-      <w:proofErr w:type="gramStart"/>
       <w:r>
         <w:t>{{</w:t>
       </w:r>
@@ -12917,11 +11555,7 @@
         <w:t xml:space="preserve"> </w:t>
       </w:r>
       <w:r>
-        <w:t>evidence.name</w:t>
-      </w:r>
-      <w:proofErr w:type="gramEnd"/>
-      <w:r>
-        <w:t xml:space="preserve"> }}</w:t>
+        <w:t>evidence.name }}</w:t>
       </w:r>
     </w:p>
     <w:p>
@@ -12934,23 +11568,7 @@
         <w:rPr>
           <w:lang w:val="en-IN"/>
         </w:rPr>
-        <w:t xml:space="preserve">{% for point in </w:t>
-      </w:r>
-      <w:proofErr w:type="spellStart"/>
-      <w:proofErr w:type="gramStart"/>
-      <w:r>
-        <w:rPr>
-          <w:lang w:val="en-IN"/>
-        </w:rPr>
-        <w:t>evidence.desc</w:t>
-      </w:r>
-      <w:proofErr w:type="spellEnd"/>
-      <w:proofErr w:type="gramEnd"/>
-      <w:r>
-        <w:rPr>
-          <w:lang w:val="en-IN"/>
-        </w:rPr>
-        <w:t xml:space="preserve"> %}</w:t>
+        <w:t>{% for point in evidence.desc %}</w:t>
       </w:r>
     </w:p>
     <w:p>
@@ -12966,13 +11584,8 @@
         <w:spacing w:before="0"/>
         <w:contextualSpacing/>
       </w:pPr>
-      <w:proofErr w:type="gramStart"/>
-      <w:r>
-        <w:t>{{ point</w:t>
-      </w:r>
-      <w:proofErr w:type="gramEnd"/>
-      <w:r>
-        <w:t xml:space="preserve"> }}</w:t>
+      <w:r>
+        <w:t>{{ point }}</w:t>
       </w:r>
     </w:p>
     <w:p>
@@ -12983,15 +11596,7 @@
         <w:contextualSpacing/>
       </w:pPr>
       <w:r>
-        <w:t xml:space="preserve">{% </w:t>
-      </w:r>
-      <w:proofErr w:type="spellStart"/>
-      <w:r>
-        <w:t>endfor</w:t>
-      </w:r>
-      <w:proofErr w:type="spellEnd"/>
-      <w:r>
-        <w:t xml:space="preserve"> %}</w:t>
+        <w:t>{% endfor %}</w:t>
       </w:r>
     </w:p>
     <w:p>
@@ -13005,37 +11610,12 @@
           <w:bCs/>
         </w:rPr>
       </w:pPr>
-      <w:proofErr w:type="gramStart"/>
       <w:r>
         <w:rPr>
           <w:b/>
           <w:bCs/>
         </w:rPr>
-        <w:t xml:space="preserve">{{ </w:t>
-      </w:r>
-      <w:proofErr w:type="spellStart"/>
-      <w:r>
-        <w:rPr>
-          <w:b/>
-          <w:bCs/>
-        </w:rPr>
-        <w:t>evidence</w:t>
-      </w:r>
-      <w:proofErr w:type="gramEnd"/>
-      <w:r>
-        <w:rPr>
-          <w:b/>
-          <w:bCs/>
-        </w:rPr>
-        <w:t>.extra</w:t>
-      </w:r>
-      <w:proofErr w:type="spellEnd"/>
-      <w:r>
-        <w:rPr>
-          <w:b/>
-          <w:bCs/>
-        </w:rPr>
-        <w:t xml:space="preserve"> }}</w:t>
+        <w:t>{{ evidence.extra }}</w:t>
       </w:r>
     </w:p>
     <w:p>
@@ -13046,15 +11626,7 @@
         <w:contextualSpacing/>
       </w:pPr>
       <w:r>
-        <w:t xml:space="preserve">{% </w:t>
-      </w:r>
-      <w:proofErr w:type="spellStart"/>
-      <w:r>
-        <w:t>endfor</w:t>
-      </w:r>
-      <w:proofErr w:type="spellEnd"/>
-      <w:r>
-        <w:t xml:space="preserve"> %}</w:t>
+        <w:t>{% endfor %}</w:t>
       </w:r>
     </w:p>
     <w:p>
@@ -13065,15 +11637,7 @@
         <w:contextualSpacing/>
       </w:pPr>
       <w:r>
-        <w:t xml:space="preserve">{% </w:t>
-      </w:r>
-      <w:proofErr w:type="spellStart"/>
-      <w:r>
-        <w:t>endfor</w:t>
-      </w:r>
-      <w:proofErr w:type="spellEnd"/>
-      <w:r>
-        <w:t xml:space="preserve"> %}</w:t>
+        <w:t>{% endfor %}</w:t>
       </w:r>
     </w:p>
     <w:p>
@@ -13459,8 +12023,6 @@
             <w:r>
               <w:t>{{</w:t>
             </w:r>
-            <w:proofErr w:type="spellStart"/>
-            <w:proofErr w:type="gramStart"/>
             <w:r>
               <w:rPr>
                 <w:bCs/>
@@ -13468,12 +12030,7 @@
               <w:t>item</w:t>
             </w:r>
             <w:r>
-              <w:t>.desc</w:t>
-            </w:r>
-            <w:proofErr w:type="spellEnd"/>
-            <w:proofErr w:type="gramEnd"/>
-            <w:r>
-              <w:t>}}</w:t>
+              <w:t>.desc}}</w:t>
             </w:r>
           </w:p>
         </w:tc>
@@ -13500,8 +12057,6 @@
               </w:rPr>
               <w:t xml:space="preserve">{%if </w:t>
             </w:r>
-            <w:proofErr w:type="spellStart"/>
-            <w:proofErr w:type="gramStart"/>
             <w:r>
               <w:rPr>
                 <w:bCs/>
@@ -13516,17 +12071,7 @@
                 <w:sz w:val="16"/>
                 <w:szCs w:val="16"/>
               </w:rPr>
-              <w:t>.pass</w:t>
-            </w:r>
-            <w:proofErr w:type="spellEnd"/>
-            <w:proofErr w:type="gramEnd"/>
-            <w:r>
-              <w:rPr>
-                <w:bCs/>
-                <w:sz w:val="16"/>
-                <w:szCs w:val="16"/>
-              </w:rPr>
-              <w:t>%}</w:t>
+              <w:t>.pass%}</w:t>
             </w:r>
           </w:p>
           <w:p>
@@ -13566,8 +12111,6 @@
               </w:rPr>
               <w:t xml:space="preserve">{% if </w:t>
             </w:r>
-            <w:proofErr w:type="spellStart"/>
-            <w:proofErr w:type="gramStart"/>
             <w:r>
               <w:rPr>
                 <w:bCs/>
@@ -13582,17 +12125,7 @@
                 <w:sz w:val="10"/>
                 <w:szCs w:val="10"/>
               </w:rPr>
-              <w:t>.fail</w:t>
-            </w:r>
-            <w:proofErr w:type="spellEnd"/>
-            <w:proofErr w:type="gramEnd"/>
-            <w:r>
-              <w:rPr>
-                <w:bCs/>
-                <w:sz w:val="10"/>
-                <w:szCs w:val="10"/>
-              </w:rPr>
-              <w:t>%}</w:t>
+              <w:t>.fail%}</w:t>
             </w:r>
           </w:p>
           <w:p>
@@ -13731,25 +12264,7 @@
                 <w:sz w:val="16"/>
                 <w:szCs w:val="16"/>
               </w:rPr>
-              <w:t xml:space="preserve">{%tr </w:t>
-            </w:r>
-            <w:proofErr w:type="spellStart"/>
-            <w:r>
-              <w:rPr>
-                <w:bCs/>
-                <w:sz w:val="16"/>
-                <w:szCs w:val="16"/>
-              </w:rPr>
-              <w:t>endfor</w:t>
-            </w:r>
-            <w:proofErr w:type="spellEnd"/>
-            <w:r>
-              <w:rPr>
-                <w:bCs/>
-                <w:sz w:val="16"/>
-                <w:szCs w:val="16"/>
-              </w:rPr>
-              <w:t xml:space="preserve"> %}</w:t>
+              <w:t>{%tr endfor %}</w:t>
             </w:r>
           </w:p>
         </w:tc>
@@ -13981,16 +12496,8 @@
               <w:rPr>
                 <w:bCs/>
               </w:rPr>
-              <w:t xml:space="preserve"> for test in </w:t>
-            </w:r>
-            <w:proofErr w:type="spellStart"/>
-            <w:r>
-              <w:rPr>
-                <w:bCs/>
-              </w:rPr>
-              <w:t>testPerfom</w:t>
-            </w:r>
-            <w:proofErr w:type="spellEnd"/>
+              <w:t xml:space="preserve"> for test in testPerfom</w:t>
+            </w:r>
             <w:r>
               <w:rPr>
                 <w:bCs/>
@@ -14072,24 +12579,14 @@
               <w:rPr>
                 <w:bCs/>
               </w:rPr>
-              <w:t xml:space="preserve"> for item in </w:t>
-            </w:r>
-            <w:proofErr w:type="spellStart"/>
-            <w:proofErr w:type="gramStart"/>
+              <w:t xml:space="preserve"> for item in test.</w:t>
+            </w:r>
             <w:r>
               <w:rPr>
                 <w:bCs/>
               </w:rPr>
-              <w:t>test.</w:t>
-            </w:r>
-            <w:r>
-              <w:rPr>
-                <w:bCs/>
-              </w:rPr>
               <w:t>step</w:t>
             </w:r>
-            <w:proofErr w:type="spellEnd"/>
-            <w:proofErr w:type="gramEnd"/>
             <w:r>
               <w:rPr>
                 <w:bCs/>
@@ -14144,27 +12641,7 @@
                 <w:sz w:val="12"/>
                 <w:szCs w:val="12"/>
               </w:rPr>
-              <w:t xml:space="preserve">{% if </w:t>
-            </w:r>
-            <w:proofErr w:type="spellStart"/>
-            <w:proofErr w:type="gramStart"/>
-            <w:r>
-              <w:rPr>
-                <w:rFonts w:ascii="Calibri Light"/>
-                <w:sz w:val="12"/>
-                <w:szCs w:val="12"/>
-              </w:rPr>
-              <w:t>item.pass</w:t>
-            </w:r>
-            <w:proofErr w:type="spellEnd"/>
-            <w:proofErr w:type="gramEnd"/>
-            <w:r>
-              <w:rPr>
-                <w:rFonts w:ascii="Calibri Light"/>
-                <w:sz w:val="12"/>
-                <w:szCs w:val="12"/>
-              </w:rPr>
-              <w:t xml:space="preserve"> %}</w:t>
+              <w:t>{% if item.pass %}</w:t>
             </w:r>
           </w:p>
           <w:p>
@@ -14215,27 +12692,7 @@
                 <w:sz w:val="16"/>
                 <w:szCs w:val="16"/>
               </w:rPr>
-              <w:t xml:space="preserve">{% if </w:t>
-            </w:r>
-            <w:proofErr w:type="spellStart"/>
-            <w:proofErr w:type="gramStart"/>
-            <w:r>
-              <w:rPr>
-                <w:rFonts w:ascii="Calibri Light"/>
-                <w:sz w:val="16"/>
-                <w:szCs w:val="16"/>
-              </w:rPr>
-              <w:t>item.fail</w:t>
-            </w:r>
-            <w:proofErr w:type="spellEnd"/>
-            <w:proofErr w:type="gramEnd"/>
-            <w:r>
-              <w:rPr>
-                <w:rFonts w:ascii="Calibri Light"/>
-                <w:sz w:val="16"/>
-                <w:szCs w:val="16"/>
-              </w:rPr>
-              <w:t xml:space="preserve"> %}</w:t>
+              <w:t>{% if item.fail %}</w:t>
             </w:r>
           </w:p>
           <w:p>
@@ -14282,27 +12739,7 @@
                 <w:sz w:val="12"/>
                 <w:szCs w:val="12"/>
               </w:rPr>
-              <w:t xml:space="preserve">{% if </w:t>
-            </w:r>
-            <w:proofErr w:type="spellStart"/>
-            <w:proofErr w:type="gramStart"/>
-            <w:r>
-              <w:rPr>
-                <w:rFonts w:ascii="Calibri Light"/>
-                <w:sz w:val="12"/>
-                <w:szCs w:val="12"/>
-              </w:rPr>
-              <w:t>item.noAns</w:t>
-            </w:r>
-            <w:proofErr w:type="spellEnd"/>
-            <w:proofErr w:type="gramEnd"/>
-            <w:r>
-              <w:rPr>
-                <w:rFonts w:ascii="Calibri Light"/>
-                <w:sz w:val="12"/>
-                <w:szCs w:val="12"/>
-              </w:rPr>
-              <w:t xml:space="preserve"> %}</w:t>
+              <w:t>{% if item.noAns %}</w:t>
             </w:r>
           </w:p>
           <w:p>
@@ -14349,21 +12786,7 @@
               <w:rPr>
                 <w:spacing w:val="-1"/>
               </w:rPr>
-              <w:t xml:space="preserve">{%tr </w:t>
-            </w:r>
-            <w:proofErr w:type="spellStart"/>
-            <w:r>
-              <w:rPr>
-                <w:spacing w:val="-1"/>
-              </w:rPr>
-              <w:t>endfor</w:t>
-            </w:r>
-            <w:proofErr w:type="spellEnd"/>
-            <w:r>
-              <w:rPr>
-                <w:spacing w:val="-1"/>
-              </w:rPr>
-              <w:t xml:space="preserve"> %}</w:t>
+              <w:t>{%tr endfor %}</w:t>
             </w:r>
           </w:p>
         </w:tc>
@@ -14389,21 +12812,7 @@
               <w:rPr>
                 <w:spacing w:val="-1"/>
               </w:rPr>
-              <w:t xml:space="preserve">{%tr </w:t>
-            </w:r>
-            <w:proofErr w:type="spellStart"/>
-            <w:r>
-              <w:rPr>
-                <w:spacing w:val="-1"/>
-              </w:rPr>
-              <w:t>endfor</w:t>
-            </w:r>
-            <w:proofErr w:type="spellEnd"/>
-            <w:r>
-              <w:rPr>
-                <w:spacing w:val="-1"/>
-              </w:rPr>
-              <w:t xml:space="preserve"> %}</w:t>
+              <w:t>{%tr endfor %}</w:t>
             </w:r>
           </w:p>
         </w:tc>
@@ -14470,7 +12879,19 @@
         <w:rPr>
           <w:color w:val="2E5395"/>
         </w:rPr>
-        <w:t>Chatbot-MEVA testing details</w:t>
+        <w:t>Chatbot-</w:t>
+      </w:r>
+      <w:r>
+        <w:rPr>
+          <w:color w:val="2E5395"/>
+        </w:rPr>
+        <w:t>{{chatbot_name}}</w:t>
+      </w:r>
+      <w:r>
+        <w:rPr>
+          <w:color w:val="2E5395"/>
+        </w:rPr>
+        <w:t xml:space="preserve"> testing details</w:t>
       </w:r>
       <w:bookmarkEnd w:id="22"/>
     </w:p>
@@ -14590,25 +13011,7 @@
                 <w:color w:val="000000"/>
                 <w:lang w:val="en-IN" w:eastAsia="en-IN"/>
               </w:rPr>
-              <w:t xml:space="preserve">{%tr for item in </w:t>
-            </w:r>
-            <w:proofErr w:type="spellStart"/>
-            <w:r>
-              <w:rPr>
-                <w:rFonts w:eastAsia="Times New Roman"/>
-                <w:color w:val="000000"/>
-                <w:lang w:val="en-IN" w:eastAsia="en-IN"/>
-              </w:rPr>
-              <w:t>chatbotTest</w:t>
-            </w:r>
-            <w:proofErr w:type="spellEnd"/>
-            <w:r>
-              <w:rPr>
-                <w:rFonts w:eastAsia="Times New Roman"/>
-                <w:color w:val="000000"/>
-                <w:lang w:val="en-IN" w:eastAsia="en-IN"/>
-              </w:rPr>
-              <w:t xml:space="preserve"> %}</w:t>
+              <w:t>{%tr for item in chatbotTest %}</w:t>
             </w:r>
           </w:p>
         </w:tc>
@@ -14637,23 +13040,13 @@
                 <w:lang w:val="en-IN" w:eastAsia="en-IN"/>
               </w:rPr>
             </w:pPr>
-            <w:proofErr w:type="gramStart"/>
             <w:r>
               <w:rPr>
                 <w:rFonts w:eastAsia="Times New Roman"/>
                 <w:color w:val="000000"/>
                 <w:lang w:val="en-IN" w:eastAsia="en-IN"/>
               </w:rPr>
-              <w:t>{{ item.name</w:t>
-            </w:r>
-            <w:proofErr w:type="gramEnd"/>
-            <w:r>
-              <w:rPr>
-                <w:rFonts w:eastAsia="Times New Roman"/>
-                <w:color w:val="000000"/>
-                <w:lang w:val="en-IN" w:eastAsia="en-IN"/>
-              </w:rPr>
-              <w:t xml:space="preserve"> }}</w:t>
+              <w:t>{{ item.name }}</w:t>
             </w:r>
           </w:p>
         </w:tc>
@@ -14704,41 +13097,13 @@
                 <w:lang w:val="en-IN" w:eastAsia="en-IN"/>
               </w:rPr>
             </w:pPr>
-            <w:proofErr w:type="gramStart"/>
             <w:r>
               <w:rPr>
                 <w:rFonts w:eastAsia="Times New Roman"/>
                 <w:color w:val="000000"/>
                 <w:lang w:val="en-IN" w:eastAsia="en-IN"/>
               </w:rPr>
-              <w:t xml:space="preserve">{{ </w:t>
-            </w:r>
-            <w:proofErr w:type="spellStart"/>
-            <w:r>
-              <w:rPr>
-                <w:rFonts w:eastAsia="Times New Roman"/>
-                <w:color w:val="000000"/>
-                <w:lang w:val="en-IN" w:eastAsia="en-IN"/>
-              </w:rPr>
-              <w:t>item</w:t>
-            </w:r>
-            <w:proofErr w:type="gramEnd"/>
-            <w:r>
-              <w:rPr>
-                <w:rFonts w:eastAsia="Times New Roman"/>
-                <w:color w:val="000000"/>
-                <w:lang w:val="en-IN" w:eastAsia="en-IN"/>
-              </w:rPr>
-              <w:t>.category</w:t>
-            </w:r>
-            <w:proofErr w:type="spellEnd"/>
-            <w:r>
-              <w:rPr>
-                <w:rFonts w:eastAsia="Times New Roman"/>
-                <w:color w:val="000000"/>
-                <w:lang w:val="en-IN" w:eastAsia="en-IN"/>
-              </w:rPr>
-              <w:t xml:space="preserve"> }}</w:t>
+              <w:t>{{ item.category }}</w:t>
             </w:r>
           </w:p>
         </w:tc>
@@ -14762,41 +13127,13 @@
                 <w:lang w:val="en-IN" w:eastAsia="en-IN"/>
               </w:rPr>
             </w:pPr>
-            <w:proofErr w:type="gramStart"/>
             <w:r>
               <w:rPr>
                 <w:rFonts w:eastAsia="Times New Roman"/>
                 <w:color w:val="000000"/>
                 <w:lang w:val="en-IN" w:eastAsia="en-IN"/>
               </w:rPr>
-              <w:t xml:space="preserve">{{ </w:t>
-            </w:r>
-            <w:proofErr w:type="spellStart"/>
-            <w:r>
-              <w:rPr>
-                <w:rFonts w:eastAsia="Times New Roman"/>
-                <w:color w:val="000000"/>
-                <w:lang w:val="en-IN" w:eastAsia="en-IN"/>
-              </w:rPr>
-              <w:t>item</w:t>
-            </w:r>
-            <w:proofErr w:type="gramEnd"/>
-            <w:r>
-              <w:rPr>
-                <w:rFonts w:eastAsia="Times New Roman"/>
-                <w:color w:val="000000"/>
-                <w:lang w:val="en-IN" w:eastAsia="en-IN"/>
-              </w:rPr>
-              <w:t>.status</w:t>
-            </w:r>
-            <w:proofErr w:type="spellEnd"/>
-            <w:r>
-              <w:rPr>
-                <w:rFonts w:eastAsia="Times New Roman"/>
-                <w:color w:val="000000"/>
-                <w:lang w:val="en-IN" w:eastAsia="en-IN"/>
-              </w:rPr>
-              <w:t xml:space="preserve"> }}</w:t>
+              <w:t>{{ item.status }}</w:t>
             </w:r>
           </w:p>
         </w:tc>
@@ -14829,25 +13166,7 @@
                 <w:color w:val="000000"/>
                 <w:lang w:val="en-IN" w:eastAsia="en-IN"/>
               </w:rPr>
-              <w:t xml:space="preserve">{%tr </w:t>
-            </w:r>
-            <w:proofErr w:type="spellStart"/>
-            <w:r>
-              <w:rPr>
-                <w:rFonts w:eastAsia="Times New Roman"/>
-                <w:color w:val="000000"/>
-                <w:lang w:val="en-IN" w:eastAsia="en-IN"/>
-              </w:rPr>
-              <w:t>endfor</w:t>
-            </w:r>
-            <w:proofErr w:type="spellEnd"/>
-            <w:r>
-              <w:rPr>
-                <w:rFonts w:eastAsia="Times New Roman"/>
-                <w:color w:val="000000"/>
-                <w:lang w:val="en-IN" w:eastAsia="en-IN"/>
-              </w:rPr>
-              <w:t xml:space="preserve"> %}</w:t>
+              <w:t>{%tr endfor %}</w:t>
             </w:r>
           </w:p>
         </w:tc>
@@ -14894,15 +13213,7 @@
         <w:t xml:space="preserve"> </w:t>
       </w:r>
       <w:r>
-        <w:t xml:space="preserve">if </w:t>
-      </w:r>
-      <w:proofErr w:type="spellStart"/>
-      <w:r>
-        <w:t>apiTest</w:t>
-      </w:r>
-      <w:proofErr w:type="spellEnd"/>
-      <w:r>
-        <w:t xml:space="preserve"> %}</w:t>
+        <w:t>if apiTest %}</w:t>
       </w:r>
     </w:p>
     <w:p>
@@ -14943,22 +13254,15 @@
         <w:spacing w:after="162"/>
         <w:ind w:left="720"/>
       </w:pPr>
-      <w:proofErr w:type="gramStart"/>
       <w:r>
         <w:t>{{</w:t>
       </w:r>
       <w:r>
         <w:t xml:space="preserve"> </w:t>
       </w:r>
-      <w:proofErr w:type="spellStart"/>
-      <w:r>
-        <w:t>api</w:t>
-      </w:r>
-      <w:proofErr w:type="gramEnd"/>
-      <w:r>
-        <w:t>.sensitiveInfo</w:t>
-      </w:r>
-      <w:proofErr w:type="spellEnd"/>
+      <w:r>
+        <w:t>api.sensitiveInfo</w:t>
+      </w:r>
       <w:r>
         <w:t xml:space="preserve"> </w:t>
       </w:r>
@@ -15008,23 +13312,7 @@
           <w:b/>
           <w:sz w:val="28"/>
         </w:rPr>
-        <w:t xml:space="preserve">{% for item in </w:t>
-      </w:r>
-      <w:proofErr w:type="spellStart"/>
-      <w:r>
-        <w:rPr>
-          <w:b/>
-          <w:sz w:val="28"/>
-        </w:rPr>
-        <w:t>api.poc</w:t>
-      </w:r>
-      <w:proofErr w:type="spellEnd"/>
-      <w:r>
-        <w:rPr>
-          <w:b/>
-          <w:sz w:val="28"/>
-        </w:rPr>
-        <w:t xml:space="preserve"> %}</w:t>
+        <w:t>{% for item in api.poc %}</w:t>
       </w:r>
     </w:p>
     <w:p>
@@ -15052,15 +13340,7 @@
         <w:ind w:left="851" w:right="770"/>
       </w:pPr>
       <w:r>
-        <w:t>{%</w:t>
-      </w:r>
-      <w:proofErr w:type="spellStart"/>
-      <w:r>
-        <w:t>endfor</w:t>
-      </w:r>
-      <w:proofErr w:type="spellEnd"/>
-      <w:r>
-        <w:t>%}</w:t>
+        <w:t>{%endfor%}</w:t>
       </w:r>
     </w:p>
     <w:p>
@@ -15087,23 +13367,7 @@
         <w:rPr>
           <w:b/>
         </w:rPr>
-        <w:t xml:space="preserve">{% for item in </w:t>
-      </w:r>
-      <w:proofErr w:type="spellStart"/>
-      <w:proofErr w:type="gramStart"/>
-      <w:r>
-        <w:rPr>
-          <w:b/>
-        </w:rPr>
-        <w:t>api.screenshot</w:t>
-      </w:r>
-      <w:proofErr w:type="spellEnd"/>
-      <w:proofErr w:type="gramEnd"/>
-      <w:r>
-        <w:rPr>
-          <w:b/>
-        </w:rPr>
-        <w:t xml:space="preserve"> %}</w:t>
+        <w:t>{% for item in api.screenshot %}</w:t>
       </w:r>
     </w:p>
     <w:p>
@@ -15153,11 +13417,9 @@
       <w:r>
         <w:t xml:space="preserve"> </w:t>
       </w:r>
-      <w:proofErr w:type="spellStart"/>
       <w:r>
         <w:t>endfor</w:t>
       </w:r>
-      <w:proofErr w:type="spellEnd"/>
       <w:r>
         <w:t xml:space="preserve"> </w:t>
       </w:r>
@@ -15195,21 +13457,7 @@
           <w:b/>
         </w:rPr>
         <w:tab/>
-        <w:t xml:space="preserve">{%for item in </w:t>
-      </w:r>
-      <w:proofErr w:type="spellStart"/>
-      <w:r>
-        <w:rPr>
-          <w:b/>
-        </w:rPr>
-        <w:t>metigations</w:t>
-      </w:r>
-      <w:proofErr w:type="spellEnd"/>
-      <w:r>
-        <w:rPr>
-          <w:b/>
-        </w:rPr>
-        <w:t>%}</w:t>
+        <w:t>{%for item in metigations%}</w:t>
       </w:r>
     </w:p>
     <w:p>
@@ -15240,17 +13488,7 @@
         <w:t xml:space="preserve"> </w:t>
       </w:r>
       <w:r>
-        <w:t>{{</w:t>
-      </w:r>
-      <w:proofErr w:type="spellStart"/>
-      <w:proofErr w:type="gramStart"/>
-      <w:r>
-        <w:t>item.desc</w:t>
-      </w:r>
-      <w:proofErr w:type="spellEnd"/>
-      <w:proofErr w:type="gramEnd"/>
-      <w:r>
-        <w:t>}}.</w:t>
+        <w:t>{{item.desc}}.</w:t>
       </w:r>
     </w:p>
     <w:p>
@@ -15265,21 +13503,7 @@
         <w:rPr>
           <w:bCs/>
         </w:rPr>
-        <w:t xml:space="preserve">{% </w:t>
-      </w:r>
-      <w:proofErr w:type="spellStart"/>
-      <w:r>
-        <w:rPr>
-          <w:bCs/>
-        </w:rPr>
-        <w:t>endfor</w:t>
-      </w:r>
-      <w:proofErr w:type="spellEnd"/>
-      <w:r>
-        <w:rPr>
-          <w:bCs/>
-        </w:rPr>
-        <w:t xml:space="preserve"> %}</w:t>
+        <w:t>{% endfor %}</w:t>
       </w:r>
       <w:r>
         <w:t xml:space="preserve"> </w:t>
@@ -15480,23 +13704,7 @@
         <w:rPr>
           <w:lang w:val="en-IN"/>
         </w:rPr>
-        <w:t>{{</w:t>
-      </w:r>
-      <w:proofErr w:type="spellStart"/>
-      <w:proofErr w:type="gramStart"/>
-      <w:r>
-        <w:rPr>
-          <w:lang w:val="en-IN"/>
-        </w:rPr>
-        <w:t>item.desc</w:t>
-      </w:r>
-      <w:proofErr w:type="spellEnd"/>
-      <w:proofErr w:type="gramEnd"/>
-      <w:r>
-        <w:rPr>
-          <w:lang w:val="en-IN"/>
-        </w:rPr>
-        <w:t>}}</w:t>
+        <w:t>{{item.desc}}</w:t>
       </w:r>
     </w:p>
     <w:p>
@@ -15506,15 +13714,7 @@
         <w:ind w:left="1674"/>
       </w:pPr>
       <w:r>
-        <w:t xml:space="preserve">{% </w:t>
-      </w:r>
-      <w:proofErr w:type="spellStart"/>
-      <w:r>
-        <w:t>endfor</w:t>
-      </w:r>
-      <w:proofErr w:type="spellEnd"/>
-      <w:r>
-        <w:t xml:space="preserve"> %</w:t>
+        <w:t>{% endfor %</w:t>
       </w:r>
       <w:bookmarkEnd w:id="11"/>
       <w:r>
@@ -25900,6 +24100,7 @@
   <w:style w:type="character" w:default="1" w:styleId="DefaultParagraphFont">
     <w:name w:val="Default Paragraph Font"/>
     <w:uiPriority w:val="1"/>
+    <w:semiHidden/>
     <w:unhideWhenUsed/>
   </w:style>
   <w:style w:type="table" w:default="1" w:styleId="TableNormal">

</xml_diff>